<commit_message>
IPython notebook + Cleaning
</commit_message>
<xml_diff>
--- a/Master Project.docx
+++ b/Master Project.docx
@@ -953,8 +953,6 @@
         </w:rPr>
         <w:t>limitations</w:t>
       </w:r>
-      <w:bookmarkStart w:id="1" w:name="_GoBack"/>
-      <w:bookmarkEnd w:id="1"/>
     </w:p>
     <w:p>
       <w:pPr>
@@ -1108,7 +1106,7 @@
           <w:lang w:val="en-US"/>
         </w:rPr>
       </w:pPr>
-      <w:bookmarkStart w:id="2" w:name="_Toc8029746"/>
+      <w:bookmarkStart w:id="1" w:name="_Toc8029746"/>
       <w:r>
         <w:rPr>
           <w:lang w:val="en-US"/>
@@ -1116,7 +1114,7 @@
         <w:lastRenderedPageBreak/>
         <w:t>Lectures</w:t>
       </w:r>
-      <w:bookmarkEnd w:id="2"/>
+      <w:bookmarkEnd w:id="1"/>
     </w:p>
     <w:p>
       <w:pPr>
@@ -1163,7 +1161,7 @@
           <w:lang w:val="en-US"/>
         </w:rPr>
       </w:pPr>
-      <w:bookmarkStart w:id="3" w:name="_Toc8029747"/>
+      <w:bookmarkStart w:id="2" w:name="_Toc8029747"/>
       <w:r>
         <w:rPr>
           <w:lang w:val="en-US"/>
@@ -1171,6 +1169,82 @@
         <w:lastRenderedPageBreak/>
         <w:t>Methodology</w:t>
       </w:r>
+      <w:bookmarkEnd w:id="2"/>
+    </w:p>
+    <w:p>
+      <w:pPr>
+        <w:jc w:val="both"/>
+        <w:rPr>
+          <w:lang w:val="en-US"/>
+        </w:rPr>
+      </w:pPr>
+    </w:p>
+    <w:p>
+      <w:pPr>
+        <w:jc w:val="both"/>
+        <w:rPr>
+          <w:lang w:val="en-US"/>
+        </w:rPr>
+      </w:pPr>
+    </w:p>
+    <w:p>
+      <w:pPr>
+        <w:jc w:val="both"/>
+        <w:rPr>
+          <w:lang w:val="en-US"/>
+        </w:rPr>
+      </w:pPr>
+      <w:r>
+        <w:rPr>
+          <w:lang w:val="en-US"/>
+        </w:rPr>
+        <w:t>Data Collection</w:t>
+      </w:r>
+    </w:p>
+    <w:p>
+      <w:pPr>
+        <w:jc w:val="both"/>
+        <w:rPr>
+          <w:lang w:val="en-US"/>
+        </w:rPr>
+      </w:pPr>
+    </w:p>
+    <w:p>
+      <w:pPr>
+        <w:jc w:val="both"/>
+        <w:rPr>
+          <w:lang w:val="en-US"/>
+        </w:rPr>
+      </w:pPr>
+      <w:r>
+        <w:rPr>
+          <w:lang w:val="en-US"/>
+        </w:rPr>
+        <w:t>Data cleaning</w:t>
+      </w:r>
+    </w:p>
+    <w:p>
+      <w:pPr>
+        <w:jc w:val="both"/>
+        <w:rPr>
+          <w:lang w:val="en-US"/>
+        </w:rPr>
+      </w:pPr>
+    </w:p>
+    <w:p>
+      <w:pPr>
+        <w:jc w:val="both"/>
+        <w:rPr>
+          <w:lang w:val="en-US"/>
+        </w:rPr>
+      </w:pPr>
+      <w:r>
+        <w:rPr>
+          <w:lang w:val="en-US"/>
+        </w:rPr>
+        <w:t>Sampling</w:t>
+      </w:r>
+      <w:bookmarkStart w:id="3" w:name="_GoBack"/>
       <w:bookmarkEnd w:id="3"/>
     </w:p>
     <w:p>
@@ -1180,6 +1254,108 @@
           <w:lang w:val="en-US"/>
         </w:rPr>
       </w:pPr>
+    </w:p>
+    <w:p>
+      <w:pPr>
+        <w:jc w:val="both"/>
+        <w:rPr>
+          <w:lang w:val="en-US"/>
+        </w:rPr>
+      </w:pPr>
+      <w:r>
+        <w:rPr>
+          <w:lang w:val="en-US"/>
+        </w:rPr>
+        <w:t>Exploratory analysis</w:t>
+      </w:r>
+    </w:p>
+    <w:p>
+      <w:pPr>
+        <w:jc w:val="both"/>
+        <w:rPr>
+          <w:lang w:val="en-US"/>
+        </w:rPr>
+      </w:pPr>
+      <w:proofErr w:type="spellStart"/>
+      <w:r>
+        <w:rPr>
+          <w:lang w:val="en-US"/>
+        </w:rPr>
+        <w:t>Wordcloud</w:t>
+      </w:r>
+      <w:proofErr w:type="spellEnd"/>
+    </w:p>
+    <w:p>
+      <w:pPr>
+        <w:jc w:val="both"/>
+        <w:rPr>
+          <w:lang w:val="en-US"/>
+        </w:rPr>
+      </w:pPr>
+      <w:r>
+        <w:rPr>
+          <w:lang w:val="en-US"/>
+        </w:rPr>
+        <w:t>Bigrams and trigrams</w:t>
+      </w:r>
+    </w:p>
+    <w:p>
+      <w:pPr>
+        <w:jc w:val="both"/>
+        <w:rPr>
+          <w:lang w:val="en-US"/>
+        </w:rPr>
+      </w:pPr>
+      <w:r>
+        <w:rPr>
+          <w:lang w:val="en-US"/>
+        </w:rPr>
+        <w:t>Sentiment analysis</w:t>
+      </w:r>
+    </w:p>
+    <w:p>
+      <w:pPr>
+        <w:jc w:val="both"/>
+        <w:rPr>
+          <w:lang w:val="en-US"/>
+        </w:rPr>
+      </w:pPr>
+    </w:p>
+    <w:p>
+      <w:pPr>
+        <w:jc w:val="both"/>
+        <w:rPr>
+          <w:lang w:val="en-US"/>
+        </w:rPr>
+      </w:pPr>
+      <w:r>
+        <w:rPr>
+          <w:lang w:val="en-US"/>
+        </w:rPr>
+        <w:t>Labeled word and clustering</w:t>
+      </w:r>
+    </w:p>
+    <w:p>
+      <w:pPr>
+        <w:jc w:val="both"/>
+        <w:rPr>
+          <w:lang w:val="en-US"/>
+        </w:rPr>
+      </w:pPr>
+    </w:p>
+    <w:p>
+      <w:pPr>
+        <w:jc w:val="both"/>
+        <w:rPr>
+          <w:lang w:val="en-US"/>
+        </w:rPr>
+      </w:pPr>
+      <w:r>
+        <w:rPr>
+          <w:lang w:val="en-US"/>
+        </w:rPr>
+        <w:t>Emoji?</w:t>
+      </w:r>
     </w:p>
     <w:p>
       <w:pPr>
@@ -2418,7 +2594,7 @@
 </file>
 
 <file path=customXml/itemProps1.xml><?xml version="1.0" encoding="utf-8"?>
-<ds:datastoreItem xmlns:ds="http://schemas.openxmlformats.org/officeDocument/2006/customXml" ds:itemID="{C9D63B6B-5948-614C-9C5F-21BB23934561}">
+<ds:datastoreItem xmlns:ds="http://schemas.openxmlformats.org/officeDocument/2006/customXml" ds:itemID="{468A7B05-FE77-9E44-BF81-F753C96A2605}">
   <ds:schemaRefs>
     <ds:schemaRef ds:uri="http://schemas.openxmlformats.org/officeDocument/2006/bibliography"/>
   </ds:schemaRefs>

</xml_diff>

<commit_message>
JL: Stopwords + Stemming + W: Data Cleaning + Data Collection
</commit_message>
<xml_diff>
--- a/Master Project.docx
+++ b/Master Project.docx
@@ -4,6 +4,7 @@
   <w:body>
     <w:p>
       <w:pPr>
+        <w:spacing w:line="276" w:lineRule="auto"/>
         <w:rPr>
           <w:lang w:val="en-US"/>
         </w:rPr>
@@ -17,27 +18,31 @@
     </w:p>
     <w:p>
       <w:pPr>
-        <w:rPr>
-          <w:lang w:val="en-US"/>
-        </w:rPr>
-      </w:pPr>
-    </w:p>
-    <w:p>
-      <w:pPr>
-        <w:rPr>
-          <w:lang w:val="en-US"/>
-        </w:rPr>
-      </w:pPr>
-    </w:p>
-    <w:p>
-      <w:pPr>
-        <w:rPr>
-          <w:lang w:val="en-US"/>
-        </w:rPr>
-      </w:pPr>
-    </w:p>
-    <w:p>
-      <w:pPr>
+        <w:spacing w:line="276" w:lineRule="auto"/>
+        <w:rPr>
+          <w:lang w:val="en-US"/>
+        </w:rPr>
+      </w:pPr>
+    </w:p>
+    <w:p>
+      <w:pPr>
+        <w:spacing w:line="276" w:lineRule="auto"/>
+        <w:rPr>
+          <w:lang w:val="en-US"/>
+        </w:rPr>
+      </w:pPr>
+    </w:p>
+    <w:p>
+      <w:pPr>
+        <w:spacing w:line="276" w:lineRule="auto"/>
+        <w:rPr>
+          <w:lang w:val="en-US"/>
+        </w:rPr>
+      </w:pPr>
+    </w:p>
+    <w:p>
+      <w:pPr>
+        <w:spacing w:line="276" w:lineRule="auto"/>
         <w:rPr>
           <w:lang w:val="en-US"/>
         </w:rPr>
@@ -55,6 +60,7 @@
         <w:tabs>
           <w:tab w:val="right" w:pos="9056"/>
         </w:tabs>
+        <w:spacing w:line="276" w:lineRule="auto"/>
         <w:rPr>
           <w:lang w:val="en-US"/>
         </w:rPr>
@@ -73,6 +79,7 @@
         <w:tabs>
           <w:tab w:val="right" w:pos="9056"/>
         </w:tabs>
+        <w:spacing w:line="276" w:lineRule="auto"/>
         <w:rPr>
           <w:lang w:val="en-US"/>
         </w:rPr>
@@ -84,6 +91,7 @@
         <w:tabs>
           <w:tab w:val="right" w:pos="9056"/>
         </w:tabs>
+        <w:spacing w:line="276" w:lineRule="auto"/>
         <w:rPr>
           <w:lang w:val="en-US"/>
         </w:rPr>
@@ -95,6 +103,7 @@
         <w:tabs>
           <w:tab w:val="right" w:pos="9056"/>
         </w:tabs>
+        <w:spacing w:line="276" w:lineRule="auto"/>
         <w:rPr>
           <w:lang w:val="en-US"/>
         </w:rPr>
@@ -106,12 +115,10 @@
         <w:tabs>
           <w:tab w:val="right" w:leader="dot" w:pos="9056"/>
         </w:tabs>
+        <w:spacing w:line="276" w:lineRule="auto"/>
         <w:rPr>
           <w:rFonts w:eastAsiaTheme="minorEastAsia"/>
-          <w:b/>
           <w:noProof/>
-          <w:sz w:val="28"/>
-          <w:szCs w:val="28"/>
         </w:rPr>
       </w:pPr>
       <w:r>
@@ -141,84 +148,130 @@
         </w:rPr>
         <w:fldChar w:fldCharType="separate"/>
       </w:r>
-      <w:hyperlink w:anchor="_Toc8029745" w:history="1">
+      <w:hyperlink w:anchor="_Toc10102723" w:history="1">
         <w:r>
           <w:rPr>
             <w:rStyle w:val="Hyperlink"/>
-            <w:b/>
-            <w:noProof/>
-            <w:sz w:val="28"/>
-            <w:szCs w:val="28"/>
+            <w:noProof/>
             <w:lang w:val="en-US"/>
           </w:rPr>
           <w:t>Introduction to Social Listening</w:t>
         </w:r>
         <w:r>
           <w:rPr>
-            <w:b/>
             <w:noProof/>
             <w:webHidden/>
-            <w:sz w:val="28"/>
-            <w:szCs w:val="28"/>
           </w:rPr>
           <w:tab/>
         </w:r>
         <w:r>
           <w:rPr>
-            <w:b/>
             <w:noProof/>
             <w:webHidden/>
-            <w:sz w:val="28"/>
-            <w:szCs w:val="28"/>
           </w:rPr>
           <w:fldChar w:fldCharType="begin"/>
         </w:r>
         <w:r>
           <w:rPr>
-            <w:b/>
             <w:noProof/>
             <w:webHidden/>
-            <w:sz w:val="28"/>
-            <w:szCs w:val="28"/>
-          </w:rPr>
-          <w:instrText xml:space="preserve"> PAGEREF _Toc8029745 \h </w:instrText>
-        </w:r>
-        <w:r>
-          <w:rPr>
-            <w:b/>
+          </w:rPr>
+          <w:instrText xml:space="preserve"> PAGEREF _Toc10102723 \h </w:instrText>
+        </w:r>
+        <w:r>
+          <w:rPr>
             <w:noProof/>
             <w:webHidden/>
-            <w:sz w:val="28"/>
-            <w:szCs w:val="28"/>
-          </w:rPr>
-        </w:r>
-        <w:r>
-          <w:rPr>
-            <w:b/>
+          </w:rPr>
+        </w:r>
+        <w:r>
+          <w:rPr>
             <w:noProof/>
             <w:webHidden/>
-            <w:sz w:val="28"/>
-            <w:szCs w:val="28"/>
           </w:rPr>
           <w:fldChar w:fldCharType="separate"/>
         </w:r>
         <w:r>
           <w:rPr>
-            <w:b/>
             <w:noProof/>
             <w:webHidden/>
-            <w:sz w:val="28"/>
-            <w:szCs w:val="28"/>
           </w:rPr>
           <w:t>3</w:t>
         </w:r>
         <w:r>
           <w:rPr>
-            <w:b/>
             <w:noProof/>
             <w:webHidden/>
-            <w:sz w:val="28"/>
-            <w:szCs w:val="28"/>
+          </w:rPr>
+          <w:fldChar w:fldCharType="end"/>
+        </w:r>
+      </w:hyperlink>
+    </w:p>
+    <w:p>
+      <w:pPr>
+        <w:pStyle w:val="TOC2"/>
+        <w:tabs>
+          <w:tab w:val="right" w:leader="dot" w:pos="9056"/>
+        </w:tabs>
+        <w:spacing w:line="276" w:lineRule="auto"/>
+        <w:rPr>
+          <w:noProof/>
+        </w:rPr>
+      </w:pPr>
+      <w:hyperlink w:anchor="_Toc10102724" w:history="1">
+        <w:r>
+          <w:rPr>
+            <w:rStyle w:val="Hyperlink"/>
+            <w:noProof/>
+            <w:lang w:val="en-US"/>
+          </w:rPr>
+          <w:t>Internet and Traditional Marketing</w:t>
+        </w:r>
+        <w:r>
+          <w:rPr>
+            <w:noProof/>
+            <w:webHidden/>
+          </w:rPr>
+          <w:tab/>
+        </w:r>
+        <w:r>
+          <w:rPr>
+            <w:noProof/>
+            <w:webHidden/>
+          </w:rPr>
+          <w:fldChar w:fldCharType="begin"/>
+        </w:r>
+        <w:r>
+          <w:rPr>
+            <w:noProof/>
+            <w:webHidden/>
+          </w:rPr>
+          <w:instrText xml:space="preserve"> PAGEREF _Toc10102724 \h </w:instrText>
+        </w:r>
+        <w:r>
+          <w:rPr>
+            <w:noProof/>
+            <w:webHidden/>
+          </w:rPr>
+        </w:r>
+        <w:r>
+          <w:rPr>
+            <w:noProof/>
+            <w:webHidden/>
+          </w:rPr>
+          <w:fldChar w:fldCharType="separate"/>
+        </w:r>
+        <w:r>
+          <w:rPr>
+            <w:noProof/>
+            <w:webHidden/>
+          </w:rPr>
+          <w:t>3</w:t>
+        </w:r>
+        <w:r>
+          <w:rPr>
+            <w:noProof/>
+            <w:webHidden/>
           </w:rPr>
           <w:fldChar w:fldCharType="end"/>
         </w:r>
@@ -230,92 +283,66 @@
         <w:tabs>
           <w:tab w:val="right" w:leader="dot" w:pos="9056"/>
         </w:tabs>
+        <w:spacing w:line="276" w:lineRule="auto"/>
         <w:rPr>
           <w:rFonts w:eastAsiaTheme="minorEastAsia"/>
-          <w:b/>
           <w:noProof/>
-          <w:sz w:val="28"/>
-          <w:szCs w:val="28"/>
-        </w:rPr>
-      </w:pPr>
-      <w:hyperlink w:anchor="_Toc8029746" w:history="1">
+        </w:rPr>
+      </w:pPr>
+      <w:hyperlink w:anchor="_Toc10102725" w:history="1">
         <w:r>
           <w:rPr>
             <w:rStyle w:val="Hyperlink"/>
-            <w:b/>
-            <w:noProof/>
-            <w:sz w:val="28"/>
-            <w:szCs w:val="28"/>
+            <w:noProof/>
             <w:lang w:val="en-US"/>
           </w:rPr>
           <w:t>Lectures</w:t>
         </w:r>
         <w:r>
           <w:rPr>
-            <w:b/>
             <w:noProof/>
             <w:webHidden/>
-            <w:sz w:val="28"/>
-            <w:szCs w:val="28"/>
           </w:rPr>
           <w:tab/>
         </w:r>
         <w:r>
           <w:rPr>
-            <w:b/>
             <w:noProof/>
             <w:webHidden/>
-            <w:sz w:val="28"/>
-            <w:szCs w:val="28"/>
           </w:rPr>
           <w:fldChar w:fldCharType="begin"/>
         </w:r>
         <w:r>
           <w:rPr>
-            <w:b/>
             <w:noProof/>
             <w:webHidden/>
-            <w:sz w:val="28"/>
-            <w:szCs w:val="28"/>
-          </w:rPr>
-          <w:instrText xml:space="preserve"> PAGEREF _Toc8029746 \h </w:instrText>
-        </w:r>
-        <w:r>
-          <w:rPr>
-            <w:b/>
+          </w:rPr>
+          <w:instrText xml:space="preserve"> PAGEREF _Toc10102725 \h </w:instrText>
+        </w:r>
+        <w:r>
+          <w:rPr>
             <w:noProof/>
             <w:webHidden/>
-            <w:sz w:val="28"/>
-            <w:szCs w:val="28"/>
-          </w:rPr>
-        </w:r>
-        <w:r>
-          <w:rPr>
-            <w:b/>
+          </w:rPr>
+        </w:r>
+        <w:r>
+          <w:rPr>
             <w:noProof/>
             <w:webHidden/>
-            <w:sz w:val="28"/>
-            <w:szCs w:val="28"/>
           </w:rPr>
           <w:fldChar w:fldCharType="separate"/>
         </w:r>
         <w:r>
           <w:rPr>
-            <w:b/>
             <w:noProof/>
             <w:webHidden/>
-            <w:sz w:val="28"/>
-            <w:szCs w:val="28"/>
           </w:rPr>
           <w:t>4</w:t>
         </w:r>
         <w:r>
           <w:rPr>
-            <w:b/>
             <w:noProof/>
             <w:webHidden/>
-            <w:sz w:val="28"/>
-            <w:szCs w:val="28"/>
           </w:rPr>
           <w:fldChar w:fldCharType="end"/>
         </w:r>
@@ -327,92 +354,66 @@
         <w:tabs>
           <w:tab w:val="right" w:leader="dot" w:pos="9056"/>
         </w:tabs>
+        <w:spacing w:line="276" w:lineRule="auto"/>
         <w:rPr>
           <w:rFonts w:eastAsiaTheme="minorEastAsia"/>
-          <w:b/>
           <w:noProof/>
-          <w:sz w:val="28"/>
-          <w:szCs w:val="28"/>
-        </w:rPr>
-      </w:pPr>
-      <w:hyperlink w:anchor="_Toc8029747" w:history="1">
+        </w:rPr>
+      </w:pPr>
+      <w:hyperlink w:anchor="_Toc10102726" w:history="1">
         <w:r>
           <w:rPr>
             <w:rStyle w:val="Hyperlink"/>
-            <w:b/>
-            <w:noProof/>
-            <w:sz w:val="28"/>
-            <w:szCs w:val="28"/>
+            <w:noProof/>
             <w:lang w:val="en-US"/>
           </w:rPr>
           <w:t>Methodology</w:t>
         </w:r>
         <w:r>
           <w:rPr>
-            <w:b/>
             <w:noProof/>
             <w:webHidden/>
-            <w:sz w:val="28"/>
-            <w:szCs w:val="28"/>
           </w:rPr>
           <w:tab/>
         </w:r>
         <w:r>
           <w:rPr>
-            <w:b/>
             <w:noProof/>
             <w:webHidden/>
-            <w:sz w:val="28"/>
-            <w:szCs w:val="28"/>
           </w:rPr>
           <w:fldChar w:fldCharType="begin"/>
         </w:r>
         <w:r>
           <w:rPr>
-            <w:b/>
             <w:noProof/>
             <w:webHidden/>
-            <w:sz w:val="28"/>
-            <w:szCs w:val="28"/>
-          </w:rPr>
-          <w:instrText xml:space="preserve"> PAGEREF _Toc8029747 \h </w:instrText>
-        </w:r>
-        <w:r>
-          <w:rPr>
-            <w:b/>
+          </w:rPr>
+          <w:instrText xml:space="preserve"> PAGEREF _Toc10102726 \h </w:instrText>
+        </w:r>
+        <w:r>
+          <w:rPr>
             <w:noProof/>
             <w:webHidden/>
-            <w:sz w:val="28"/>
-            <w:szCs w:val="28"/>
-          </w:rPr>
-        </w:r>
-        <w:r>
-          <w:rPr>
-            <w:b/>
+          </w:rPr>
+        </w:r>
+        <w:r>
+          <w:rPr>
             <w:noProof/>
             <w:webHidden/>
-            <w:sz w:val="28"/>
-            <w:szCs w:val="28"/>
           </w:rPr>
           <w:fldChar w:fldCharType="separate"/>
         </w:r>
         <w:r>
           <w:rPr>
-            <w:b/>
             <w:noProof/>
             <w:webHidden/>
-            <w:sz w:val="28"/>
-            <w:szCs w:val="28"/>
           </w:rPr>
           <w:t>5</w:t>
         </w:r>
         <w:r>
           <w:rPr>
-            <w:b/>
             <w:noProof/>
             <w:webHidden/>
-            <w:sz w:val="28"/>
-            <w:szCs w:val="28"/>
           </w:rPr>
           <w:fldChar w:fldCharType="end"/>
         </w:r>
@@ -424,92 +425,82 @@
         <w:tabs>
           <w:tab w:val="right" w:leader="dot" w:pos="9056"/>
         </w:tabs>
+        <w:spacing w:line="276" w:lineRule="auto"/>
         <w:rPr>
           <w:rFonts w:eastAsiaTheme="minorEastAsia"/>
-          <w:b/>
           <w:noProof/>
-          <w:sz w:val="28"/>
-          <w:szCs w:val="28"/>
-        </w:rPr>
-      </w:pPr>
-      <w:hyperlink w:anchor="_Toc8029748" w:history="1">
+        </w:rPr>
+      </w:pPr>
+      <w:hyperlink w:anchor="_Toc10102727" w:history="1">
         <w:r>
           <w:rPr>
             <w:rStyle w:val="Hyperlink"/>
-            <w:b/>
-            <w:noProof/>
-            <w:sz w:val="28"/>
-            <w:szCs w:val="28"/>
+            <w:noProof/>
             <w:lang w:val="en-US"/>
           </w:rPr>
-          <w:t>Analysis</w:t>
-        </w:r>
-        <w:r>
-          <w:rPr>
-            <w:b/>
+          <w:t>Data Prepar</w:t>
+        </w:r>
+        <w:r>
+          <w:rPr>
+            <w:rStyle w:val="Hyperlink"/>
+            <w:noProof/>
+            <w:lang w:val="en-US"/>
+          </w:rPr>
+          <w:t>a</w:t>
+        </w:r>
+        <w:r>
+          <w:rPr>
+            <w:rStyle w:val="Hyperlink"/>
+            <w:noProof/>
+            <w:lang w:val="en-US"/>
+          </w:rPr>
+          <w:t>tion</w:t>
+        </w:r>
+        <w:r>
+          <w:rPr>
             <w:noProof/>
             <w:webHidden/>
-            <w:sz w:val="28"/>
-            <w:szCs w:val="28"/>
           </w:rPr>
           <w:tab/>
         </w:r>
         <w:r>
           <w:rPr>
-            <w:b/>
             <w:noProof/>
             <w:webHidden/>
-            <w:sz w:val="28"/>
-            <w:szCs w:val="28"/>
           </w:rPr>
           <w:fldChar w:fldCharType="begin"/>
         </w:r>
         <w:r>
           <w:rPr>
-            <w:b/>
             <w:noProof/>
             <w:webHidden/>
-            <w:sz w:val="28"/>
-            <w:szCs w:val="28"/>
-          </w:rPr>
-          <w:instrText xml:space="preserve"> PAGEREF _Toc8029748 \h </w:instrText>
-        </w:r>
-        <w:r>
-          <w:rPr>
-            <w:b/>
+          </w:rPr>
+          <w:instrText xml:space="preserve"> PAGEREF _Toc10102727 \h </w:instrText>
+        </w:r>
+        <w:r>
+          <w:rPr>
             <w:noProof/>
             <w:webHidden/>
-            <w:sz w:val="28"/>
-            <w:szCs w:val="28"/>
-          </w:rPr>
-        </w:r>
-        <w:r>
-          <w:rPr>
-            <w:b/>
+          </w:rPr>
+        </w:r>
+        <w:r>
+          <w:rPr>
             <w:noProof/>
             <w:webHidden/>
-            <w:sz w:val="28"/>
-            <w:szCs w:val="28"/>
           </w:rPr>
           <w:fldChar w:fldCharType="separate"/>
         </w:r>
         <w:r>
           <w:rPr>
-            <w:b/>
             <w:noProof/>
             <w:webHidden/>
-            <w:sz w:val="28"/>
-            <w:szCs w:val="28"/>
           </w:rPr>
           <w:t>6</w:t>
         </w:r>
         <w:r>
           <w:rPr>
-            <w:b/>
             <w:noProof/>
             <w:webHidden/>
-            <w:sz w:val="28"/>
-            <w:szCs w:val="28"/>
           </w:rPr>
           <w:fldChar w:fldCharType="end"/>
         </w:r>
@@ -521,92 +512,137 @@
         <w:tabs>
           <w:tab w:val="right" w:leader="dot" w:pos="9056"/>
         </w:tabs>
+        <w:spacing w:line="276" w:lineRule="auto"/>
         <w:rPr>
           <w:rFonts w:eastAsiaTheme="minorEastAsia"/>
-          <w:b/>
           <w:noProof/>
-          <w:sz w:val="28"/>
-          <w:szCs w:val="28"/>
-        </w:rPr>
-      </w:pPr>
-      <w:hyperlink w:anchor="_Toc8029749" w:history="1">
+        </w:rPr>
+      </w:pPr>
+      <w:hyperlink w:anchor="_Toc10102728" w:history="1">
         <w:r>
           <w:rPr>
             <w:rStyle w:val="Hyperlink"/>
-            <w:b/>
-            <w:noProof/>
-            <w:sz w:val="28"/>
-            <w:szCs w:val="28"/>
+            <w:noProof/>
             <w:lang w:val="en-US"/>
           </w:rPr>
+          <w:t>Analysis</w:t>
+        </w:r>
+        <w:r>
+          <w:rPr>
+            <w:noProof/>
+            <w:webHidden/>
+          </w:rPr>
+          <w:tab/>
+        </w:r>
+        <w:r>
+          <w:rPr>
+            <w:noProof/>
+            <w:webHidden/>
+          </w:rPr>
+          <w:fldChar w:fldCharType="begin"/>
+        </w:r>
+        <w:r>
+          <w:rPr>
+            <w:noProof/>
+            <w:webHidden/>
+          </w:rPr>
+          <w:instrText xml:space="preserve"> PAGEREF _Toc10102728 \h </w:instrText>
+        </w:r>
+        <w:r>
+          <w:rPr>
+            <w:noProof/>
+            <w:webHidden/>
+          </w:rPr>
+        </w:r>
+        <w:r>
+          <w:rPr>
+            <w:noProof/>
+            <w:webHidden/>
+          </w:rPr>
+          <w:fldChar w:fldCharType="separate"/>
+        </w:r>
+        <w:r>
+          <w:rPr>
+            <w:noProof/>
+            <w:webHidden/>
+          </w:rPr>
+          <w:t>7</w:t>
+        </w:r>
+        <w:r>
+          <w:rPr>
+            <w:noProof/>
+            <w:webHidden/>
+          </w:rPr>
+          <w:fldChar w:fldCharType="end"/>
+        </w:r>
+      </w:hyperlink>
+    </w:p>
+    <w:p>
+      <w:pPr>
+        <w:pStyle w:val="TOC1"/>
+        <w:tabs>
+          <w:tab w:val="right" w:leader="dot" w:pos="9056"/>
+        </w:tabs>
+        <w:spacing w:line="276" w:lineRule="auto"/>
+        <w:rPr>
+          <w:rFonts w:eastAsiaTheme="minorEastAsia"/>
+          <w:noProof/>
+        </w:rPr>
+      </w:pPr>
+      <w:hyperlink w:anchor="_Toc10102729" w:history="1">
+        <w:r>
+          <w:rPr>
+            <w:rStyle w:val="Hyperlink"/>
+            <w:noProof/>
+            <w:lang w:val="en-US"/>
+          </w:rPr>
           <w:t>Conclusion</w:t>
         </w:r>
         <w:r>
           <w:rPr>
-            <w:b/>
             <w:noProof/>
             <w:webHidden/>
-            <w:sz w:val="28"/>
-            <w:szCs w:val="28"/>
           </w:rPr>
           <w:tab/>
         </w:r>
         <w:r>
           <w:rPr>
-            <w:b/>
             <w:noProof/>
             <w:webHidden/>
-            <w:sz w:val="28"/>
-            <w:szCs w:val="28"/>
           </w:rPr>
           <w:fldChar w:fldCharType="begin"/>
         </w:r>
         <w:r>
           <w:rPr>
-            <w:b/>
             <w:noProof/>
             <w:webHidden/>
-            <w:sz w:val="28"/>
-            <w:szCs w:val="28"/>
-          </w:rPr>
-          <w:instrText xml:space="preserve"> PAGEREF _Toc8029749 \h </w:instrText>
-        </w:r>
-        <w:r>
-          <w:rPr>
-            <w:b/>
+          </w:rPr>
+          <w:instrText xml:space="preserve"> PAGEREF _Toc10102729 \h </w:instrText>
+        </w:r>
+        <w:r>
+          <w:rPr>
             <w:noProof/>
             <w:webHidden/>
-            <w:sz w:val="28"/>
-            <w:szCs w:val="28"/>
-          </w:rPr>
-        </w:r>
-        <w:r>
-          <w:rPr>
-            <w:b/>
+          </w:rPr>
+        </w:r>
+        <w:r>
+          <w:rPr>
             <w:noProof/>
             <w:webHidden/>
-            <w:sz w:val="28"/>
-            <w:szCs w:val="28"/>
           </w:rPr>
           <w:fldChar w:fldCharType="separate"/>
         </w:r>
         <w:r>
           <w:rPr>
-            <w:b/>
             <w:noProof/>
             <w:webHidden/>
-            <w:sz w:val="28"/>
-            <w:szCs w:val="28"/>
-          </w:rPr>
-          <w:t>7</w:t>
-        </w:r>
-        <w:r>
-          <w:rPr>
-            <w:b/>
+          </w:rPr>
+          <w:t>8</w:t>
+        </w:r>
+        <w:r>
+          <w:rPr>
             <w:noProof/>
             <w:webHidden/>
-            <w:sz w:val="28"/>
-            <w:szCs w:val="28"/>
           </w:rPr>
           <w:fldChar w:fldCharType="end"/>
         </w:r>
@@ -614,6 +650,7 @@
     </w:p>
     <w:p>
       <w:pPr>
+        <w:spacing w:line="276" w:lineRule="auto"/>
         <w:rPr>
           <w:lang w:val="en-US"/>
         </w:rPr>
@@ -630,20 +667,23 @@
     </w:p>
     <w:p>
       <w:pPr>
-        <w:rPr>
-          <w:lang w:val="en-US"/>
-        </w:rPr>
-      </w:pPr>
-    </w:p>
-    <w:p>
-      <w:pPr>
-        <w:rPr>
-          <w:lang w:val="en-US"/>
-        </w:rPr>
-      </w:pPr>
-    </w:p>
-    <w:p>
-      <w:pPr>
+        <w:spacing w:line="276" w:lineRule="auto"/>
+        <w:rPr>
+          <w:lang w:val="en-US"/>
+        </w:rPr>
+      </w:pPr>
+    </w:p>
+    <w:p>
+      <w:pPr>
+        <w:spacing w:line="276" w:lineRule="auto"/>
+        <w:rPr>
+          <w:lang w:val="en-US"/>
+        </w:rPr>
+      </w:pPr>
+    </w:p>
+    <w:p>
+      <w:pPr>
+        <w:spacing w:line="276" w:lineRule="auto"/>
         <w:rPr>
           <w:lang w:val="en-US"/>
         </w:rPr>
@@ -658,11 +698,12 @@
     <w:p>
       <w:pPr>
         <w:pStyle w:val="Heading1"/>
-        <w:rPr>
-          <w:lang w:val="en-US"/>
-        </w:rPr>
-      </w:pPr>
-      <w:bookmarkStart w:id="0" w:name="_Toc8029745"/>
+        <w:spacing w:line="276" w:lineRule="auto"/>
+        <w:rPr>
+          <w:lang w:val="en-US"/>
+        </w:rPr>
+      </w:pPr>
+      <w:bookmarkStart w:id="0" w:name="_Toc10102723"/>
       <w:r>
         <w:rPr>
           <w:lang w:val="en-US"/>
@@ -686,14 +727,16 @@
     </w:p>
     <w:p>
       <w:pPr>
-        <w:jc w:val="both"/>
-        <w:rPr>
-          <w:lang w:val="en-US"/>
-        </w:rPr>
-      </w:pPr>
-    </w:p>
-    <w:p>
-      <w:pPr>
+        <w:spacing w:line="276" w:lineRule="auto"/>
+        <w:jc w:val="both"/>
+        <w:rPr>
+          <w:lang w:val="en-US"/>
+        </w:rPr>
+      </w:pPr>
+    </w:p>
+    <w:p>
+      <w:pPr>
+        <w:spacing w:line="276" w:lineRule="auto"/>
         <w:jc w:val="both"/>
         <w:rPr>
           <w:lang w:val="en-US"/>
@@ -746,22 +789,25 @@
     </w:p>
     <w:p>
       <w:pPr>
-        <w:jc w:val="both"/>
-        <w:rPr>
-          <w:lang w:val="en-US"/>
-        </w:rPr>
-      </w:pPr>
-    </w:p>
-    <w:p>
-      <w:pPr>
-        <w:jc w:val="both"/>
-        <w:rPr>
-          <w:lang w:val="en-US"/>
-        </w:rPr>
-      </w:pPr>
-    </w:p>
-    <w:p>
-      <w:pPr>
+        <w:spacing w:line="276" w:lineRule="auto"/>
+        <w:jc w:val="both"/>
+        <w:rPr>
+          <w:lang w:val="en-US"/>
+        </w:rPr>
+      </w:pPr>
+    </w:p>
+    <w:p>
+      <w:pPr>
+        <w:spacing w:line="276" w:lineRule="auto"/>
+        <w:jc w:val="both"/>
+        <w:rPr>
+          <w:lang w:val="en-US"/>
+        </w:rPr>
+      </w:pPr>
+    </w:p>
+    <w:p>
+      <w:pPr>
+        <w:spacing w:line="276" w:lineRule="auto"/>
         <w:jc w:val="both"/>
         <w:rPr>
           <w:lang w:val="en-US"/>
@@ -854,6 +900,7 @@
     </w:p>
     <w:p>
       <w:pPr>
+        <w:spacing w:line="276" w:lineRule="auto"/>
         <w:jc w:val="both"/>
         <w:rPr>
           <w:lang w:val="en-US"/>
@@ -876,14 +923,16 @@
     </w:p>
     <w:p>
       <w:pPr>
-        <w:jc w:val="both"/>
-        <w:rPr>
-          <w:lang w:val="en-US"/>
-        </w:rPr>
-      </w:pPr>
-    </w:p>
-    <w:p>
-      <w:pPr>
+        <w:spacing w:line="276" w:lineRule="auto"/>
+        <w:jc w:val="both"/>
+        <w:rPr>
+          <w:lang w:val="en-US"/>
+        </w:rPr>
+      </w:pPr>
+    </w:p>
+    <w:p>
+      <w:pPr>
+        <w:spacing w:line="276" w:lineRule="auto"/>
         <w:jc w:val="both"/>
         <w:rPr>
           <w:lang w:val="en-US"/>
@@ -898,14 +947,16 @@
     </w:p>
     <w:p>
       <w:pPr>
-        <w:jc w:val="both"/>
-        <w:rPr>
-          <w:lang w:val="en-US"/>
-        </w:rPr>
-      </w:pPr>
-    </w:p>
-    <w:p>
-      <w:pPr>
+        <w:spacing w:line="276" w:lineRule="auto"/>
+        <w:jc w:val="both"/>
+        <w:rPr>
+          <w:lang w:val="en-US"/>
+        </w:rPr>
+      </w:pPr>
+    </w:p>
+    <w:p>
+      <w:pPr>
+        <w:spacing w:line="276" w:lineRule="auto"/>
         <w:jc w:val="both"/>
         <w:rPr>
           <w:lang w:val="en-US"/>
@@ -934,14 +985,16 @@
     </w:p>
     <w:p>
       <w:pPr>
-        <w:jc w:val="both"/>
-        <w:rPr>
-          <w:lang w:val="en-US"/>
-        </w:rPr>
-      </w:pPr>
-    </w:p>
-    <w:p>
-      <w:pPr>
+        <w:spacing w:line="276" w:lineRule="auto"/>
+        <w:jc w:val="both"/>
+        <w:rPr>
+          <w:lang w:val="en-US"/>
+        </w:rPr>
+      </w:pPr>
+    </w:p>
+    <w:p>
+      <w:pPr>
+        <w:spacing w:line="276" w:lineRule="auto"/>
         <w:jc w:val="both"/>
         <w:rPr>
           <w:lang w:val="en-US"/>
@@ -956,54 +1009,128 @@
     </w:p>
     <w:p>
       <w:pPr>
-        <w:jc w:val="both"/>
-        <w:rPr>
-          <w:lang w:val="en-US"/>
-        </w:rPr>
-      </w:pPr>
-    </w:p>
-    <w:p>
-      <w:pPr>
-        <w:jc w:val="both"/>
-        <w:rPr>
-          <w:lang w:val="en-US"/>
-        </w:rPr>
-      </w:pPr>
-    </w:p>
-    <w:p>
-      <w:pPr>
-        <w:jc w:val="both"/>
-        <w:rPr>
-          <w:lang w:val="en-US"/>
-        </w:rPr>
-      </w:pPr>
-    </w:p>
-    <w:p>
-      <w:pPr>
-        <w:jc w:val="both"/>
-        <w:rPr>
-          <w:lang w:val="en-US"/>
-        </w:rPr>
-      </w:pPr>
-    </w:p>
-    <w:p>
-      <w:pPr>
-        <w:jc w:val="both"/>
-        <w:rPr>
-          <w:lang w:val="en-US"/>
-        </w:rPr>
-      </w:pPr>
-    </w:p>
-    <w:p>
-      <w:pPr>
-        <w:jc w:val="both"/>
-        <w:rPr>
-          <w:lang w:val="en-US"/>
-        </w:rPr>
-      </w:pPr>
-    </w:p>
-    <w:p>
-      <w:pPr>
+        <w:spacing w:line="276" w:lineRule="auto"/>
+        <w:jc w:val="both"/>
+        <w:rPr>
+          <w:lang w:val="en-US"/>
+        </w:rPr>
+      </w:pPr>
+    </w:p>
+    <w:p>
+      <w:pPr>
+        <w:spacing w:line="276" w:lineRule="auto"/>
+        <w:jc w:val="both"/>
+        <w:rPr>
+          <w:lang w:val="en-US"/>
+        </w:rPr>
+      </w:pPr>
+    </w:p>
+    <w:p>
+      <w:pPr>
+        <w:spacing w:line="276" w:lineRule="auto"/>
+        <w:jc w:val="both"/>
+        <w:rPr>
+          <w:lang w:val="en-US"/>
+        </w:rPr>
+      </w:pPr>
+    </w:p>
+    <w:p>
+      <w:pPr>
+        <w:spacing w:line="276" w:lineRule="auto"/>
+        <w:jc w:val="both"/>
+        <w:rPr>
+          <w:lang w:val="en-US"/>
+        </w:rPr>
+      </w:pPr>
+      <w:r>
+        <w:rPr>
+          <w:lang w:val="en-US"/>
+        </w:rPr>
+        <w:t>The heart of any social listening strategy lies into the quality and quantity of the data collected. There are several options to collect from social networks everything they expose. The simplest one is to use their dedicated APIs that allows through paid plans to access everything, for example Twitter, or part, for example Facebook, of their network. This can be rapidly a cost if the social listening strategy requires a daily update and that the topic monitored generates a large quantity of data.</w:t>
+      </w:r>
+    </w:p>
+    <w:p>
+      <w:pPr>
+        <w:spacing w:line="276" w:lineRule="auto"/>
+        <w:jc w:val="both"/>
+        <w:rPr>
+          <w:lang w:val="en-US"/>
+        </w:rPr>
+      </w:pPr>
+    </w:p>
+    <w:p>
+      <w:pPr>
+        <w:spacing w:line="276" w:lineRule="auto"/>
+        <w:jc w:val="both"/>
+        <w:rPr>
+          <w:lang w:val="en-US"/>
+        </w:rPr>
+      </w:pPr>
+      <w:r>
+        <w:rPr>
+          <w:lang w:val="en-US"/>
+        </w:rPr>
+        <w:t xml:space="preserve">The second option is to go for some pure players like </w:t>
+      </w:r>
+      <w:proofErr w:type="spellStart"/>
+      <w:r>
+        <w:rPr>
+          <w:lang w:val="en-US"/>
+        </w:rPr>
+        <w:t>Talkwalker</w:t>
+      </w:r>
+      <w:proofErr w:type="spellEnd"/>
+      <w:r>
+        <w:rPr>
+          <w:lang w:val="en-US"/>
+        </w:rPr>
+        <w:t xml:space="preserve">, Sprout Social or Hootsuite that allow through a paid plan to access everything they expose. </w:t>
+      </w:r>
+      <w:proofErr w:type="gramStart"/>
+      <w:r>
+        <w:rPr>
+          <w:lang w:val="en-US"/>
+        </w:rPr>
+        <w:t>This tools</w:t>
+      </w:r>
+      <w:proofErr w:type="gramEnd"/>
+      <w:r>
+        <w:rPr>
+          <w:lang w:val="en-US"/>
+        </w:rPr>
+        <w:t xml:space="preserve"> can aggregate several social media sources, for example Twitter and Instagram</w:t>
+      </w:r>
+    </w:p>
+    <w:p>
+      <w:pPr>
+        <w:spacing w:line="276" w:lineRule="auto"/>
+        <w:jc w:val="both"/>
+        <w:rPr>
+          <w:lang w:val="en-US"/>
+        </w:rPr>
+      </w:pPr>
+    </w:p>
+    <w:p>
+      <w:pPr>
+        <w:spacing w:line="276" w:lineRule="auto"/>
+        <w:jc w:val="both"/>
+        <w:rPr>
+          <w:lang w:val="en-US"/>
+        </w:rPr>
+      </w:pPr>
+    </w:p>
+    <w:p>
+      <w:pPr>
+        <w:spacing w:line="276" w:lineRule="auto"/>
+        <w:jc w:val="both"/>
+        <w:rPr>
+          <w:lang w:val="en-US"/>
+        </w:rPr>
+      </w:pPr>
+    </w:p>
+    <w:p>
+      <w:pPr>
+        <w:spacing w:line="276" w:lineRule="auto"/>
         <w:jc w:val="both"/>
         <w:rPr>
           <w:lang w:val="en-US"/>
@@ -1013,27 +1140,32 @@
     <w:p>
       <w:pPr>
         <w:pStyle w:val="Heading2"/>
-        <w:rPr>
-          <w:lang w:val="en-US"/>
-        </w:rPr>
-      </w:pPr>
+        <w:spacing w:line="276" w:lineRule="auto"/>
+        <w:rPr>
+          <w:lang w:val="en-US"/>
+        </w:rPr>
+      </w:pPr>
+      <w:bookmarkStart w:id="1" w:name="_Toc10102724"/>
       <w:r>
         <w:rPr>
           <w:lang w:val="en-US"/>
         </w:rPr>
         <w:t>Internet and Traditional Marketing</w:t>
       </w:r>
-    </w:p>
-    <w:p>
-      <w:pPr>
-        <w:jc w:val="both"/>
-        <w:rPr>
-          <w:lang w:val="en-US"/>
-        </w:rPr>
-      </w:pPr>
-    </w:p>
-    <w:p>
-      <w:pPr>
+      <w:bookmarkEnd w:id="1"/>
+    </w:p>
+    <w:p>
+      <w:pPr>
+        <w:spacing w:line="276" w:lineRule="auto"/>
+        <w:jc w:val="both"/>
+        <w:rPr>
+          <w:lang w:val="en-US"/>
+        </w:rPr>
+      </w:pPr>
+    </w:p>
+    <w:p>
+      <w:pPr>
+        <w:spacing w:line="276" w:lineRule="auto"/>
         <w:jc w:val="both"/>
         <w:rPr>
           <w:lang w:val="en-US"/>
@@ -1049,7 +1181,14 @@
         <w:rPr>
           <w:lang w:val="en-US"/>
         </w:rPr>
-        <w:t xml:space="preserve"> with mosaic design where an artist has spent time to create advertisement campaign for fish sauce</w:t>
+        <w:t xml:space="preserve"> with mosaic design where an artist has spent time </w:t>
+      </w:r>
+      <w:r>
+        <w:rPr>
+          <w:lang w:val="en-US"/>
+        </w:rPr>
+        <w:lastRenderedPageBreak/>
+        <w:t>to create advertisement campaign for fish sauce</w:t>
       </w:r>
       <w:r>
         <w:rPr>
@@ -1067,6 +1206,7 @@
     </w:p>
     <w:p>
       <w:pPr>
+        <w:spacing w:line="276" w:lineRule="auto"/>
         <w:jc w:val="both"/>
         <w:rPr>
           <w:lang w:val="en-US"/>
@@ -1081,13 +1221,15 @@
     </w:p>
     <w:p>
       <w:pPr>
-        <w:rPr>
-          <w:lang w:val="en-US"/>
-        </w:rPr>
-      </w:pPr>
-    </w:p>
-    <w:p>
-      <w:pPr>
+        <w:spacing w:line="276" w:lineRule="auto"/>
+        <w:rPr>
+          <w:lang w:val="en-US"/>
+        </w:rPr>
+      </w:pPr>
+    </w:p>
+    <w:p>
+      <w:pPr>
+        <w:spacing w:line="276" w:lineRule="auto"/>
         <w:rPr>
           <w:lang w:val="en-US"/>
         </w:rPr>
@@ -1102,11 +1244,12 @@
     <w:p>
       <w:pPr>
         <w:pStyle w:val="Heading1"/>
-        <w:rPr>
-          <w:lang w:val="en-US"/>
-        </w:rPr>
-      </w:pPr>
-      <w:bookmarkStart w:id="1" w:name="_Toc8029746"/>
+        <w:spacing w:line="276" w:lineRule="auto"/>
+        <w:rPr>
+          <w:lang w:val="en-US"/>
+        </w:rPr>
+      </w:pPr>
+      <w:bookmarkStart w:id="2" w:name="_Toc10102725"/>
       <w:r>
         <w:rPr>
           <w:lang w:val="en-US"/>
@@ -1114,34 +1257,38 @@
         <w:lastRenderedPageBreak/>
         <w:t>Lectures</w:t>
       </w:r>
-      <w:bookmarkEnd w:id="1"/>
-    </w:p>
-    <w:p>
-      <w:pPr>
-        <w:jc w:val="both"/>
-        <w:rPr>
-          <w:lang w:val="en-US"/>
-        </w:rPr>
-      </w:pPr>
-    </w:p>
-    <w:p>
-      <w:pPr>
-        <w:jc w:val="both"/>
-        <w:rPr>
-          <w:lang w:val="en-US"/>
-        </w:rPr>
-      </w:pPr>
-    </w:p>
-    <w:p>
-      <w:pPr>
-        <w:jc w:val="both"/>
-        <w:rPr>
-          <w:lang w:val="en-US"/>
-        </w:rPr>
-      </w:pPr>
-    </w:p>
-    <w:p>
-      <w:pPr>
+      <w:bookmarkEnd w:id="2"/>
+    </w:p>
+    <w:p>
+      <w:pPr>
+        <w:spacing w:line="276" w:lineRule="auto"/>
+        <w:jc w:val="both"/>
+        <w:rPr>
+          <w:lang w:val="en-US"/>
+        </w:rPr>
+      </w:pPr>
+    </w:p>
+    <w:p>
+      <w:pPr>
+        <w:spacing w:line="276" w:lineRule="auto"/>
+        <w:jc w:val="both"/>
+        <w:rPr>
+          <w:lang w:val="en-US"/>
+        </w:rPr>
+      </w:pPr>
+    </w:p>
+    <w:p>
+      <w:pPr>
+        <w:spacing w:line="276" w:lineRule="auto"/>
+        <w:jc w:val="both"/>
+        <w:rPr>
+          <w:lang w:val="en-US"/>
+        </w:rPr>
+      </w:pPr>
+    </w:p>
+    <w:p>
+      <w:pPr>
+        <w:spacing w:line="276" w:lineRule="auto"/>
         <w:jc w:val="both"/>
         <w:rPr>
           <w:lang w:val="en-US"/>
@@ -1157,11 +1304,12 @@
     <w:p>
       <w:pPr>
         <w:pStyle w:val="Heading1"/>
-        <w:rPr>
-          <w:lang w:val="en-US"/>
-        </w:rPr>
-      </w:pPr>
-      <w:bookmarkStart w:id="2" w:name="_Toc8029747"/>
+        <w:spacing w:line="276" w:lineRule="auto"/>
+        <w:rPr>
+          <w:lang w:val="en-US"/>
+        </w:rPr>
+      </w:pPr>
+      <w:bookmarkStart w:id="3" w:name="_Toc10102726"/>
       <w:r>
         <w:rPr>
           <w:lang w:val="en-US"/>
@@ -1169,26 +1317,29 @@
         <w:lastRenderedPageBreak/>
         <w:t>Methodology</w:t>
       </w:r>
-      <w:bookmarkEnd w:id="2"/>
-    </w:p>
-    <w:p>
-      <w:pPr>
-        <w:jc w:val="both"/>
-        <w:rPr>
-          <w:lang w:val="en-US"/>
-        </w:rPr>
-      </w:pPr>
-    </w:p>
-    <w:p>
-      <w:pPr>
-        <w:jc w:val="both"/>
-        <w:rPr>
-          <w:lang w:val="en-US"/>
-        </w:rPr>
-      </w:pPr>
-    </w:p>
-    <w:p>
-      <w:pPr>
+      <w:bookmarkEnd w:id="3"/>
+    </w:p>
+    <w:p>
+      <w:pPr>
+        <w:spacing w:line="276" w:lineRule="auto"/>
+        <w:jc w:val="both"/>
+        <w:rPr>
+          <w:lang w:val="en-US"/>
+        </w:rPr>
+      </w:pPr>
+    </w:p>
+    <w:p>
+      <w:pPr>
+        <w:spacing w:line="276" w:lineRule="auto"/>
+        <w:jc w:val="both"/>
+        <w:rPr>
+          <w:lang w:val="en-US"/>
+        </w:rPr>
+      </w:pPr>
+    </w:p>
+    <w:p>
+      <w:pPr>
+        <w:spacing w:line="276" w:lineRule="auto"/>
         <w:jc w:val="both"/>
         <w:rPr>
           <w:lang w:val="en-US"/>
@@ -1203,14 +1354,16 @@
     </w:p>
     <w:p>
       <w:pPr>
-        <w:jc w:val="both"/>
-        <w:rPr>
-          <w:lang w:val="en-US"/>
-        </w:rPr>
-      </w:pPr>
-    </w:p>
-    <w:p>
-      <w:pPr>
+        <w:spacing w:line="276" w:lineRule="auto"/>
+        <w:jc w:val="both"/>
+        <w:rPr>
+          <w:lang w:val="en-US"/>
+        </w:rPr>
+      </w:pPr>
+    </w:p>
+    <w:p>
+      <w:pPr>
+        <w:spacing w:line="276" w:lineRule="auto"/>
         <w:jc w:val="both"/>
         <w:rPr>
           <w:lang w:val="en-US"/>
@@ -1225,14 +1378,16 @@
     </w:p>
     <w:p>
       <w:pPr>
-        <w:jc w:val="both"/>
-        <w:rPr>
-          <w:lang w:val="en-US"/>
-        </w:rPr>
-      </w:pPr>
-    </w:p>
-    <w:p>
-      <w:pPr>
+        <w:spacing w:line="276" w:lineRule="auto"/>
+        <w:jc w:val="both"/>
+        <w:rPr>
+          <w:lang w:val="en-US"/>
+        </w:rPr>
+      </w:pPr>
+    </w:p>
+    <w:p>
+      <w:pPr>
+        <w:spacing w:line="276" w:lineRule="auto"/>
         <w:jc w:val="both"/>
         <w:rPr>
           <w:lang w:val="en-US"/>
@@ -1244,19 +1399,19 @@
         </w:rPr>
         <w:t>Sampling</w:t>
       </w:r>
-      <w:bookmarkStart w:id="3" w:name="_GoBack"/>
-      <w:bookmarkEnd w:id="3"/>
-    </w:p>
-    <w:p>
-      <w:pPr>
-        <w:jc w:val="both"/>
-        <w:rPr>
-          <w:lang w:val="en-US"/>
-        </w:rPr>
-      </w:pPr>
-    </w:p>
-    <w:p>
-      <w:pPr>
+    </w:p>
+    <w:p>
+      <w:pPr>
+        <w:spacing w:line="276" w:lineRule="auto"/>
+        <w:jc w:val="both"/>
+        <w:rPr>
+          <w:lang w:val="en-US"/>
+        </w:rPr>
+      </w:pPr>
+    </w:p>
+    <w:p>
+      <w:pPr>
+        <w:spacing w:line="276" w:lineRule="auto"/>
         <w:jc w:val="both"/>
         <w:rPr>
           <w:lang w:val="en-US"/>
@@ -1271,6 +1426,7 @@
     </w:p>
     <w:p>
       <w:pPr>
+        <w:spacing w:line="276" w:lineRule="auto"/>
         <w:jc w:val="both"/>
         <w:rPr>
           <w:lang w:val="en-US"/>
@@ -1287,6 +1443,7 @@
     </w:p>
     <w:p>
       <w:pPr>
+        <w:spacing w:line="276" w:lineRule="auto"/>
         <w:jc w:val="both"/>
         <w:rPr>
           <w:lang w:val="en-US"/>
@@ -1301,6 +1458,7 @@
     </w:p>
     <w:p>
       <w:pPr>
+        <w:spacing w:line="276" w:lineRule="auto"/>
         <w:jc w:val="both"/>
         <w:rPr>
           <w:lang w:val="en-US"/>
@@ -1315,14 +1473,16 @@
     </w:p>
     <w:p>
       <w:pPr>
-        <w:jc w:val="both"/>
-        <w:rPr>
-          <w:lang w:val="en-US"/>
-        </w:rPr>
-      </w:pPr>
-    </w:p>
-    <w:p>
-      <w:pPr>
+        <w:spacing w:line="276" w:lineRule="auto"/>
+        <w:jc w:val="both"/>
+        <w:rPr>
+          <w:lang w:val="en-US"/>
+        </w:rPr>
+      </w:pPr>
+    </w:p>
+    <w:p>
+      <w:pPr>
+        <w:spacing w:line="276" w:lineRule="auto"/>
         <w:jc w:val="both"/>
         <w:rPr>
           <w:lang w:val="en-US"/>
@@ -1337,14 +1497,16 @@
     </w:p>
     <w:p>
       <w:pPr>
-        <w:jc w:val="both"/>
-        <w:rPr>
-          <w:lang w:val="en-US"/>
-        </w:rPr>
-      </w:pPr>
-    </w:p>
-    <w:p>
-      <w:pPr>
+        <w:spacing w:line="276" w:lineRule="auto"/>
+        <w:jc w:val="both"/>
+        <w:rPr>
+          <w:lang w:val="en-US"/>
+        </w:rPr>
+      </w:pPr>
+    </w:p>
+    <w:p>
+      <w:pPr>
+        <w:spacing w:line="276" w:lineRule="auto"/>
         <w:jc w:val="both"/>
         <w:rPr>
           <w:lang w:val="en-US"/>
@@ -1359,15 +1521,16 @@
     </w:p>
     <w:p>
       <w:pPr>
-        <w:jc w:val="both"/>
-        <w:rPr>
-          <w:lang w:val="en-US"/>
-        </w:rPr>
-      </w:pPr>
-    </w:p>
-    <w:p>
-      <w:pPr>
-        <w:jc w:val="both"/>
+        <w:spacing w:line="276" w:lineRule="auto"/>
+        <w:jc w:val="both"/>
+        <w:rPr>
+          <w:lang w:val="en-US"/>
+        </w:rPr>
+      </w:pPr>
+    </w:p>
+    <w:p>
+      <w:pPr>
+        <w:spacing w:line="276" w:lineRule="auto"/>
         <w:rPr>
           <w:lang w:val="en-US"/>
         </w:rPr>
@@ -1382,11 +1545,2623 @@
     <w:p>
       <w:pPr>
         <w:pStyle w:val="Heading1"/>
-        <w:rPr>
-          <w:lang w:val="en-US"/>
-        </w:rPr>
-      </w:pPr>
-      <w:bookmarkStart w:id="4" w:name="_Toc8029748"/>
+        <w:spacing w:line="276" w:lineRule="auto"/>
+        <w:rPr>
+          <w:lang w:val="en-US"/>
+        </w:rPr>
+      </w:pPr>
+      <w:bookmarkStart w:id="4" w:name="_Toc10102727"/>
+      <w:r>
+        <w:rPr>
+          <w:lang w:val="en-US"/>
+        </w:rPr>
+        <w:lastRenderedPageBreak/>
+        <w:t>Data Preparation</w:t>
+      </w:r>
+      <w:bookmarkEnd w:id="4"/>
+    </w:p>
+    <w:p>
+      <w:pPr>
+        <w:spacing w:line="276" w:lineRule="auto"/>
+        <w:jc w:val="both"/>
+        <w:rPr>
+          <w:lang w:val="en-US"/>
+        </w:rPr>
+      </w:pPr>
+    </w:p>
+    <w:p>
+      <w:pPr>
+        <w:pStyle w:val="Heading2"/>
+        <w:rPr>
+          <w:lang w:val="en-US"/>
+        </w:rPr>
+      </w:pPr>
+      <w:r>
+        <w:rPr>
+          <w:lang w:val="en-US"/>
+        </w:rPr>
+        <w:t>Data Collection</w:t>
+      </w:r>
+    </w:p>
+    <w:p>
+      <w:pPr>
+        <w:spacing w:line="276" w:lineRule="auto"/>
+        <w:jc w:val="both"/>
+        <w:rPr>
+          <w:lang w:val="en-US"/>
+        </w:rPr>
+      </w:pPr>
+    </w:p>
+    <w:p>
+      <w:pPr>
+        <w:spacing w:line="276" w:lineRule="auto"/>
+        <w:jc w:val="both"/>
+        <w:rPr>
+          <w:lang w:val="en-US"/>
+        </w:rPr>
+      </w:pPr>
+      <w:r>
+        <w:rPr>
+          <w:lang w:val="en-US"/>
+        </w:rPr>
+        <w:t xml:space="preserve">Of all methods evoked in the Introduction to gather data, we decided here to go for a simpler method. To collect </w:t>
+      </w:r>
+      <w:r>
+        <w:rPr>
+          <w:lang w:val="en-US"/>
+        </w:rPr>
+        <w:t>tweets from around the time Volkswagen announced that the used cheating software for their emissions tests, we used a classic web scraping package.</w:t>
+      </w:r>
+    </w:p>
+    <w:p>
+      <w:pPr>
+        <w:spacing w:line="276" w:lineRule="auto"/>
+        <w:jc w:val="both"/>
+        <w:rPr>
+          <w:lang w:val="en-US"/>
+        </w:rPr>
+      </w:pPr>
+    </w:p>
+    <w:p>
+      <w:pPr>
+        <w:spacing w:line="276" w:lineRule="auto"/>
+        <w:jc w:val="both"/>
+        <w:rPr>
+          <w:lang w:val="en-US"/>
+        </w:rPr>
+      </w:pPr>
+      <w:r>
+        <w:rPr>
+          <w:lang w:val="en-US"/>
+        </w:rPr>
+        <w:t>Web scraping allows to gather the content of a web page via a programming language, here Python, and retrieve from the web page every content that is displayed. The trick to build a good web scraper is to handle queries, exceptions and to respect the limitations asked from the website. To avoid building reliable web scrapers, we will use an open source package.</w:t>
+      </w:r>
+    </w:p>
+    <w:p>
+      <w:pPr>
+        <w:spacing w:line="276" w:lineRule="auto"/>
+        <w:jc w:val="both"/>
+        <w:rPr>
+          <w:lang w:val="en-US"/>
+        </w:rPr>
+      </w:pPr>
+    </w:p>
+    <w:p>
+      <w:pPr>
+        <w:spacing w:line="276" w:lineRule="auto"/>
+        <w:jc w:val="both"/>
+        <w:rPr>
+          <w:lang w:val="en-US"/>
+        </w:rPr>
+      </w:pPr>
+      <w:r>
+        <w:rPr>
+          <w:lang w:val="en-US"/>
+        </w:rPr>
+        <w:t>We used the twitterscraper</w:t>
+      </w:r>
+      <w:r>
+        <w:rPr>
+          <w:rStyle w:val="FootnoteReference"/>
+          <w:lang w:val="en-US"/>
+        </w:rPr>
+        <w:footnoteReference w:id="2"/>
+      </w:r>
+      <w:r>
+        <w:rPr>
+          <w:lang w:val="en-US"/>
+        </w:rPr>
+        <w:t xml:space="preserve"> Python package. It has been chosen because it is reliable and often updated and because it allows to go around Twitter Search API limitations of only 7 days historical data for the free plan.</w:t>
+      </w:r>
+      <w:r>
+        <w:rPr>
+          <w:lang w:val="en-US"/>
+        </w:rPr>
+        <w:t xml:space="preserve"> Since we need tweets that dates back to 2015, it was very important.</w:t>
+      </w:r>
+    </w:p>
+    <w:p>
+      <w:pPr>
+        <w:spacing w:line="276" w:lineRule="auto"/>
+        <w:jc w:val="both"/>
+        <w:rPr>
+          <w:lang w:val="en-US"/>
+        </w:rPr>
+      </w:pPr>
+    </w:p>
+    <w:p>
+      <w:pPr>
+        <w:jc w:val="both"/>
+        <w:rPr>
+          <w:lang w:val="en-US"/>
+        </w:rPr>
+      </w:pPr>
+      <w:r>
+        <w:rPr>
+          <w:lang w:val="en-US"/>
+        </w:rPr>
+        <w:t>This web scraping method allows us to gather the u</w:t>
+      </w:r>
+      <w:r>
+        <w:rPr>
+          <w:lang w:val="en-US"/>
+        </w:rPr>
+        <w:t>sername</w:t>
+      </w:r>
+      <w:r>
+        <w:rPr>
+          <w:lang w:val="en-US"/>
+        </w:rPr>
+        <w:t xml:space="preserve"> </w:t>
+      </w:r>
+      <w:r>
+        <w:rPr>
+          <w:lang w:val="en-US"/>
+        </w:rPr>
+        <w:t xml:space="preserve">and </w:t>
+      </w:r>
+      <w:r>
+        <w:rPr>
+          <w:lang w:val="en-US"/>
+        </w:rPr>
+        <w:t>the f</w:t>
+      </w:r>
+      <w:r>
+        <w:rPr>
+          <w:lang w:val="en-US"/>
+        </w:rPr>
+        <w:t xml:space="preserve">ull </w:t>
+      </w:r>
+      <w:r>
+        <w:rPr>
+          <w:lang w:val="en-US"/>
+        </w:rPr>
+        <w:t>n</w:t>
+      </w:r>
+      <w:r>
+        <w:rPr>
+          <w:lang w:val="en-US"/>
+        </w:rPr>
+        <w:t>ame</w:t>
+      </w:r>
+      <w:r>
+        <w:rPr>
+          <w:lang w:val="en-US"/>
+        </w:rPr>
+        <w:t xml:space="preserve"> of the person that writes a tweet,</w:t>
+      </w:r>
+      <w:r>
+        <w:rPr>
+          <w:lang w:val="en-US"/>
+        </w:rPr>
+        <w:t xml:space="preserve"> </w:t>
+      </w:r>
+      <w:r>
+        <w:rPr>
+          <w:lang w:val="en-US"/>
+        </w:rPr>
+        <w:t>the t</w:t>
+      </w:r>
+      <w:r>
+        <w:rPr>
+          <w:lang w:val="en-US"/>
+        </w:rPr>
+        <w:t>weet-id</w:t>
+      </w:r>
+      <w:r>
+        <w:rPr>
+          <w:lang w:val="en-US"/>
+        </w:rPr>
+        <w:t>,</w:t>
+      </w:r>
+      <w:r>
+        <w:rPr>
+          <w:lang w:val="en-US"/>
+        </w:rPr>
+        <w:t xml:space="preserve"> </w:t>
+      </w:r>
+      <w:r>
+        <w:rPr>
+          <w:lang w:val="en-US"/>
+        </w:rPr>
+        <w:t xml:space="preserve">its </w:t>
+      </w:r>
+      <w:r>
+        <w:rPr>
+          <w:lang w:val="en-US"/>
+        </w:rPr>
+        <w:t>URL</w:t>
+      </w:r>
+      <w:r>
+        <w:rPr>
+          <w:lang w:val="en-US"/>
+        </w:rPr>
+        <w:t xml:space="preserve">, the </w:t>
+      </w:r>
+      <w:r>
+        <w:rPr>
+          <w:lang w:val="en-US"/>
+        </w:rPr>
+        <w:t>text</w:t>
+      </w:r>
+      <w:r>
+        <w:rPr>
+          <w:lang w:val="en-US"/>
+        </w:rPr>
+        <w:t>, the HTML, the</w:t>
+      </w:r>
+      <w:r>
+        <w:rPr>
+          <w:lang w:val="en-US"/>
+        </w:rPr>
+        <w:t xml:space="preserve"> </w:t>
+      </w:r>
+      <w:r>
+        <w:rPr>
+          <w:lang w:val="en-US"/>
+        </w:rPr>
+        <w:t>t</w:t>
+      </w:r>
+      <w:r>
+        <w:rPr>
+          <w:lang w:val="en-US"/>
+        </w:rPr>
+        <w:t>weet timestamp</w:t>
+      </w:r>
+      <w:r>
+        <w:rPr>
+          <w:lang w:val="en-US"/>
+        </w:rPr>
+        <w:t xml:space="preserve"> and finally the number</w:t>
+      </w:r>
+      <w:r>
+        <w:rPr>
+          <w:lang w:val="en-US"/>
+        </w:rPr>
+        <w:t xml:space="preserve"> of likes</w:t>
+      </w:r>
+      <w:r>
+        <w:rPr>
+          <w:lang w:val="en-US"/>
+        </w:rPr>
+        <w:t xml:space="preserve">, </w:t>
+      </w:r>
+      <w:r>
+        <w:rPr>
+          <w:lang w:val="en-US"/>
+        </w:rPr>
+        <w:t xml:space="preserve">of replies </w:t>
+      </w:r>
+      <w:r>
+        <w:rPr>
+          <w:lang w:val="en-US"/>
+        </w:rPr>
+        <w:t xml:space="preserve">and </w:t>
+      </w:r>
+      <w:r>
+        <w:rPr>
+          <w:lang w:val="en-US"/>
+        </w:rPr>
+        <w:t>of retweets</w:t>
+      </w:r>
+      <w:r>
+        <w:rPr>
+          <w:lang w:val="en-US"/>
+        </w:rPr>
+        <w:t xml:space="preserve"> the tweet has.</w:t>
+      </w:r>
+    </w:p>
+    <w:p>
+      <w:pPr>
+        <w:jc w:val="both"/>
+        <w:rPr>
+          <w:lang w:val="en-US"/>
+        </w:rPr>
+      </w:pPr>
+    </w:p>
+    <w:p>
+      <w:pPr>
+        <w:jc w:val="both"/>
+        <w:rPr>
+          <w:lang w:val="en-US"/>
+        </w:rPr>
+      </w:pPr>
+      <w:r>
+        <w:rPr>
+          <w:lang w:val="en-US"/>
+        </w:rPr>
+        <w:t>To have the tweets that we want, we used the following query:</w:t>
+      </w:r>
+    </w:p>
+    <w:p>
+      <w:pPr>
+        <w:jc w:val="both"/>
+        <w:rPr>
+          <w:lang w:val="en-US"/>
+        </w:rPr>
+      </w:pPr>
+    </w:p>
+    <w:p>
+      <w:pPr>
+        <w:jc w:val="both"/>
+        <w:rPr>
+          <w:rFonts w:ascii="Consolas" w:hAnsi="Consolas" w:cs="Consolas"/>
+          <w:sz w:val="22"/>
+          <w:szCs w:val="22"/>
+          <w:lang w:val="en-US"/>
+        </w:rPr>
+      </w:pPr>
+      <w:r>
+        <w:rPr>
+          <w:rFonts w:ascii="Consolas" w:hAnsi="Consolas" w:cs="Consolas"/>
+          <w:sz w:val="22"/>
+          <w:szCs w:val="22"/>
+          <w:highlight w:val="lightGray"/>
+          <w:lang w:val="en-US"/>
+        </w:rPr>
+        <w:t>twitterscraper volkswagen -bd 2015-09-01 -ed 2015-10-15</w:t>
+      </w:r>
+    </w:p>
+    <w:p>
+      <w:pPr>
+        <w:jc w:val="both"/>
+        <w:rPr>
+          <w:lang w:val="en-US"/>
+        </w:rPr>
+      </w:pPr>
+    </w:p>
+    <w:p>
+      <w:pPr>
+        <w:jc w:val="both"/>
+        <w:rPr>
+          <w:lang w:val="en-US"/>
+        </w:rPr>
+      </w:pPr>
+      <w:r>
+        <w:rPr>
+          <w:lang w:val="en-US"/>
+        </w:rPr>
+        <w:t>It means that the web scraper will gather all tweets that match three criteria. That the text of tweet contains Volkswagen, that it has a timestamp between the September 1</w:t>
+      </w:r>
+      <w:r>
+        <w:rPr>
+          <w:vertAlign w:val="superscript"/>
+          <w:lang w:val="en-US"/>
+        </w:rPr>
+        <w:t>st</w:t>
+      </w:r>
+      <w:r>
+        <w:rPr>
+          <w:lang w:val="en-US"/>
+        </w:rPr>
+        <w:t>,</w:t>
+      </w:r>
+      <w:r>
+        <w:rPr>
+          <w:vertAlign w:val="superscript"/>
+          <w:lang w:val="en-US"/>
+        </w:rPr>
+        <w:t xml:space="preserve"> </w:t>
+      </w:r>
+      <w:r>
+        <w:rPr>
+          <w:lang w:val="en-US"/>
+        </w:rPr>
+        <w:t>2015</w:t>
+      </w:r>
+      <w:r>
+        <w:rPr>
+          <w:lang w:val="en-US"/>
+        </w:rPr>
+        <w:t xml:space="preserve"> and October 10</w:t>
+      </w:r>
+      <w:r>
+        <w:rPr>
+          <w:vertAlign w:val="superscript"/>
+          <w:lang w:val="en-US"/>
+        </w:rPr>
+        <w:t>th</w:t>
+      </w:r>
+      <w:r>
+        <w:rPr>
+          <w:lang w:val="en-US"/>
+        </w:rPr>
+        <w:t xml:space="preserve">, 2015. </w:t>
+      </w:r>
+    </w:p>
+    <w:p>
+      <w:pPr>
+        <w:jc w:val="both"/>
+        <w:rPr>
+          <w:lang w:val="en-US"/>
+        </w:rPr>
+      </w:pPr>
+    </w:p>
+    <w:p>
+      <w:pPr>
+        <w:jc w:val="both"/>
+        <w:rPr>
+          <w:lang w:val="en-US"/>
+        </w:rPr>
+      </w:pPr>
+      <w:r>
+        <w:rPr>
+          <w:lang w:val="en-US"/>
+        </w:rPr>
+        <w:t xml:space="preserve">This query has allowed us to gather </w:t>
+      </w:r>
+      <w:r>
+        <w:rPr>
+          <w:lang w:val="en-US"/>
+        </w:rPr>
+        <w:t>914</w:t>
+      </w:r>
+      <w:r>
+        <w:rPr>
+          <w:lang w:val="en-US"/>
+        </w:rPr>
+        <w:t xml:space="preserve"> </w:t>
+      </w:r>
+      <w:r>
+        <w:rPr>
+          <w:lang w:val="en-US"/>
+        </w:rPr>
+        <w:t>274</w:t>
+      </w:r>
+      <w:r>
+        <w:rPr>
+          <w:lang w:val="en-US"/>
+        </w:rPr>
+        <w:t xml:space="preserve"> tweets. </w:t>
+      </w:r>
+    </w:p>
+    <w:p>
+      <w:pPr>
+        <w:jc w:val="both"/>
+        <w:rPr>
+          <w:lang w:val="en-US"/>
+        </w:rPr>
+      </w:pPr>
+    </w:p>
+    <w:p>
+      <w:pPr>
+        <w:jc w:val="both"/>
+        <w:rPr>
+          <w:lang w:val="en-US"/>
+        </w:rPr>
+      </w:pPr>
+    </w:p>
+    <w:p>
+      <w:pPr>
+        <w:jc w:val="both"/>
+        <w:rPr>
+          <w:lang w:val="en-US"/>
+        </w:rPr>
+      </w:pPr>
+    </w:p>
+    <w:p>
+      <w:pPr>
+        <w:jc w:val="both"/>
+        <w:rPr>
+          <w:lang w:val="en-US"/>
+        </w:rPr>
+      </w:pPr>
+    </w:p>
+    <w:p>
+      <w:pPr>
+        <w:jc w:val="both"/>
+        <w:rPr>
+          <w:lang w:val="en-US"/>
+        </w:rPr>
+      </w:pPr>
+    </w:p>
+    <w:p>
+      <w:pPr>
+        <w:jc w:val="both"/>
+        <w:rPr>
+          <w:lang w:val="en-US"/>
+        </w:rPr>
+      </w:pPr>
+    </w:p>
+    <w:p>
+      <w:pPr>
+        <w:jc w:val="both"/>
+        <w:rPr>
+          <w:lang w:val="en-US"/>
+        </w:rPr>
+      </w:pPr>
+    </w:p>
+    <w:p>
+      <w:pPr>
+        <w:jc w:val="both"/>
+        <w:rPr>
+          <w:lang w:val="en-US"/>
+        </w:rPr>
+      </w:pPr>
+    </w:p>
+    <w:p>
+      <w:pPr>
+        <w:jc w:val="both"/>
+        <w:rPr>
+          <w:lang w:val="en-US"/>
+        </w:rPr>
+      </w:pPr>
+    </w:p>
+    <w:p>
+      <w:pPr>
+        <w:jc w:val="both"/>
+        <w:rPr>
+          <w:lang w:val="en-US"/>
+        </w:rPr>
+      </w:pPr>
+    </w:p>
+    <w:p>
+      <w:pPr>
+        <w:jc w:val="both"/>
+        <w:rPr>
+          <w:lang w:val="en-US"/>
+        </w:rPr>
+      </w:pPr>
+    </w:p>
+    <w:p>
+      <w:pPr>
+        <w:jc w:val="both"/>
+        <w:rPr>
+          <w:lang w:val="en-US"/>
+        </w:rPr>
+      </w:pPr>
+      <w:r>
+        <w:rPr>
+          <w:lang w:val="en-US"/>
+        </w:rPr>
+        <w:lastRenderedPageBreak/>
+        <w:t>A typical tweet collected looks like this:</w:t>
+      </w:r>
+    </w:p>
+    <w:p>
+      <w:pPr>
+        <w:jc w:val="both"/>
+        <w:rPr>
+          <w:lang w:val="en-US"/>
+        </w:rPr>
+      </w:pPr>
+    </w:p>
+    <w:tbl>
+      <w:tblPr>
+        <w:tblStyle w:val="TableGrid"/>
+        <w:tblW w:w="0" w:type="auto"/>
+        <w:tblBorders>
+          <w:top w:val="none" w:sz="0" w:space="0" w:color="auto"/>
+          <w:left w:val="none" w:sz="0" w:space="0" w:color="auto"/>
+          <w:bottom w:val="none" w:sz="0" w:space="0" w:color="auto"/>
+          <w:right w:val="none" w:sz="0" w:space="0" w:color="auto"/>
+          <w:insideH w:val="none" w:sz="0" w:space="0" w:color="auto"/>
+          <w:insideV w:val="none" w:sz="0" w:space="0" w:color="auto"/>
+        </w:tblBorders>
+        <w:tblCellMar>
+          <w:top w:w="113" w:type="dxa"/>
+          <w:bottom w:w="113" w:type="dxa"/>
+        </w:tblCellMar>
+        <w:tblLook w:val="04A0" w:firstRow="1" w:lastRow="0" w:firstColumn="1" w:lastColumn="0" w:noHBand="0" w:noVBand="1"/>
+      </w:tblPr>
+      <w:tblGrid>
+        <w:gridCol w:w="1413"/>
+        <w:gridCol w:w="7643"/>
+      </w:tblGrid>
+      <w:tr>
+        <w:tc>
+          <w:tcPr>
+            <w:tcW w:w="1413" w:type="dxa"/>
+          </w:tcPr>
+          <w:p>
+            <w:pPr>
+              <w:jc w:val="right"/>
+              <w:rPr>
+                <w:b/>
+                <w:bCs/>
+                <w:sz w:val="28"/>
+                <w:szCs w:val="28"/>
+                <w:lang w:val="en-US"/>
+              </w:rPr>
+            </w:pPr>
+            <w:r>
+              <w:rPr>
+                <w:b/>
+                <w:bCs/>
+                <w:sz w:val="28"/>
+                <w:szCs w:val="28"/>
+                <w:lang w:val="en-US"/>
+              </w:rPr>
+              <w:t>Column</w:t>
+            </w:r>
+          </w:p>
+        </w:tc>
+        <w:tc>
+          <w:tcPr>
+            <w:tcW w:w="7643" w:type="dxa"/>
+          </w:tcPr>
+          <w:p>
+            <w:pPr>
+              <w:jc w:val="center"/>
+              <w:rPr>
+                <w:b/>
+                <w:bCs/>
+                <w:sz w:val="28"/>
+                <w:szCs w:val="28"/>
+                <w:lang w:val="en-US"/>
+              </w:rPr>
+            </w:pPr>
+            <w:r>
+              <w:rPr>
+                <w:b/>
+                <w:bCs/>
+                <w:sz w:val="28"/>
+                <w:szCs w:val="28"/>
+                <w:lang w:val="en-US"/>
+              </w:rPr>
+              <w:t>Output</w:t>
+            </w:r>
+          </w:p>
+        </w:tc>
+      </w:tr>
+      <w:tr>
+        <w:tc>
+          <w:tcPr>
+            <w:tcW w:w="1413" w:type="dxa"/>
+            <w:vAlign w:val="center"/>
+          </w:tcPr>
+          <w:p>
+            <w:pPr>
+              <w:jc w:val="right"/>
+              <w:rPr>
+                <w:lang w:val="en-US"/>
+              </w:rPr>
+            </w:pPr>
+            <w:proofErr w:type="spellStart"/>
+            <w:r>
+              <w:rPr>
+                <w:lang w:val="en-US"/>
+              </w:rPr>
+              <w:t>fullname</w:t>
+            </w:r>
+            <w:proofErr w:type="spellEnd"/>
+          </w:p>
+        </w:tc>
+        <w:tc>
+          <w:tcPr>
+            <w:tcW w:w="7643" w:type="dxa"/>
+          </w:tcPr>
+          <w:p>
+            <w:pPr>
+              <w:pStyle w:val="HTMLPreformatted"/>
+              <w:jc w:val="center"/>
+              <w:rPr>
+                <w:sz w:val="22"/>
+                <w:szCs w:val="22"/>
+              </w:rPr>
+            </w:pPr>
+            <w:proofErr w:type="spellStart"/>
+            <w:r>
+              <w:rPr>
+                <w:sz w:val="22"/>
+                <w:szCs w:val="22"/>
+              </w:rPr>
+              <w:t>Rhondas</w:t>
+            </w:r>
+            <w:proofErr w:type="spellEnd"/>
+            <w:r>
+              <w:rPr>
+                <w:sz w:val="22"/>
+                <w:szCs w:val="22"/>
+              </w:rPr>
+              <w:t xml:space="preserve"> Romance</w:t>
+            </w:r>
+          </w:p>
+        </w:tc>
+      </w:tr>
+      <w:tr>
+        <w:tc>
+          <w:tcPr>
+            <w:tcW w:w="1413" w:type="dxa"/>
+            <w:vAlign w:val="center"/>
+          </w:tcPr>
+          <w:p>
+            <w:pPr>
+              <w:jc w:val="right"/>
+              <w:rPr>
+                <w:lang w:val="en-US"/>
+              </w:rPr>
+            </w:pPr>
+            <w:r>
+              <w:rPr>
+                <w:lang w:val="en-US"/>
+              </w:rPr>
+              <w:t>html</w:t>
+            </w:r>
+          </w:p>
+        </w:tc>
+        <w:tc>
+          <w:tcPr>
+            <w:tcW w:w="7643" w:type="dxa"/>
+          </w:tcPr>
+          <w:p>
+            <w:pPr>
+              <w:pStyle w:val="HTMLPreformatted"/>
+              <w:jc w:val="center"/>
+              <w:rPr>
+                <w:sz w:val="15"/>
+                <w:szCs w:val="15"/>
+              </w:rPr>
+            </w:pPr>
+            <w:r>
+              <w:rPr>
+                <w:sz w:val="15"/>
+                <w:szCs w:val="15"/>
+              </w:rPr>
+              <w:t>&lt;p class="</w:t>
+            </w:r>
+            <w:proofErr w:type="spellStart"/>
+            <w:r>
+              <w:rPr>
+                <w:sz w:val="15"/>
+                <w:szCs w:val="15"/>
+              </w:rPr>
+              <w:t>TweetTextSize</w:t>
+            </w:r>
+            <w:proofErr w:type="spellEnd"/>
+            <w:r>
+              <w:rPr>
+                <w:sz w:val="15"/>
+                <w:szCs w:val="15"/>
+              </w:rPr>
+              <w:t xml:space="preserve"> </w:t>
+            </w:r>
+            <w:proofErr w:type="spellStart"/>
+            <w:r>
+              <w:rPr>
+                <w:sz w:val="15"/>
+                <w:szCs w:val="15"/>
+              </w:rPr>
+              <w:t>js</w:t>
+            </w:r>
+            <w:proofErr w:type="spellEnd"/>
+            <w:r>
+              <w:rPr>
+                <w:sz w:val="15"/>
+                <w:szCs w:val="15"/>
+              </w:rPr>
+              <w:t>-tweet-</w:t>
+            </w:r>
+            <w:proofErr w:type="spellStart"/>
+            <w:r>
+              <w:rPr>
+                <w:sz w:val="15"/>
+                <w:szCs w:val="15"/>
+              </w:rPr>
+              <w:t>text</w:t>
+            </w:r>
+            <w:proofErr w:type="spellEnd"/>
+            <w:r>
+              <w:rPr>
+                <w:sz w:val="15"/>
+                <w:szCs w:val="15"/>
+              </w:rPr>
+              <w:t xml:space="preserve"> tweet-</w:t>
+            </w:r>
+            <w:proofErr w:type="spellStart"/>
+            <w:r>
+              <w:rPr>
+                <w:sz w:val="15"/>
+                <w:szCs w:val="15"/>
+              </w:rPr>
+              <w:t>text</w:t>
+            </w:r>
+            <w:proofErr w:type="spellEnd"/>
+            <w:r>
+              <w:rPr>
+                <w:sz w:val="15"/>
+                <w:szCs w:val="15"/>
+              </w:rPr>
+              <w:t xml:space="preserve">" data-aria-label-part="0" </w:t>
+            </w:r>
+            <w:proofErr w:type="spellStart"/>
+            <w:r>
+              <w:rPr>
+                <w:sz w:val="15"/>
+                <w:szCs w:val="15"/>
+              </w:rPr>
+              <w:t>lang</w:t>
+            </w:r>
+            <w:proofErr w:type="spellEnd"/>
+            <w:r>
+              <w:rPr>
+                <w:sz w:val="15"/>
+                <w:szCs w:val="15"/>
+              </w:rPr>
+              <w:t xml:space="preserve">="en"&gt;I </w:t>
+            </w:r>
+            <w:proofErr w:type="spellStart"/>
+            <w:r>
+              <w:rPr>
+                <w:sz w:val="15"/>
+                <w:szCs w:val="15"/>
+              </w:rPr>
+              <w:t>liked</w:t>
+            </w:r>
+            <w:proofErr w:type="spellEnd"/>
+            <w:r>
+              <w:rPr>
+                <w:sz w:val="15"/>
+                <w:szCs w:val="15"/>
+              </w:rPr>
+              <w:t xml:space="preserve"> a &lt;a class="twitter-</w:t>
+            </w:r>
+            <w:proofErr w:type="spellStart"/>
+            <w:r>
+              <w:rPr>
+                <w:sz w:val="15"/>
+                <w:szCs w:val="15"/>
+              </w:rPr>
+              <w:t>atreply</w:t>
+            </w:r>
+            <w:proofErr w:type="spellEnd"/>
+            <w:r>
+              <w:rPr>
+                <w:sz w:val="15"/>
+                <w:szCs w:val="15"/>
+              </w:rPr>
+              <w:t xml:space="preserve"> </w:t>
+            </w:r>
+            <w:proofErr w:type="spellStart"/>
+            <w:r>
+              <w:rPr>
+                <w:sz w:val="15"/>
+                <w:szCs w:val="15"/>
+              </w:rPr>
+              <w:t>pretty-link</w:t>
+            </w:r>
+            <w:proofErr w:type="spellEnd"/>
+            <w:r>
+              <w:rPr>
+                <w:sz w:val="15"/>
+                <w:szCs w:val="15"/>
+              </w:rPr>
+              <w:t xml:space="preserve"> </w:t>
+            </w:r>
+            <w:proofErr w:type="spellStart"/>
+            <w:r>
+              <w:rPr>
+                <w:sz w:val="15"/>
+                <w:szCs w:val="15"/>
+              </w:rPr>
+              <w:t>js-nav</w:t>
+            </w:r>
+            <w:proofErr w:type="spellEnd"/>
+            <w:r>
+              <w:rPr>
+                <w:sz w:val="15"/>
+                <w:szCs w:val="15"/>
+              </w:rPr>
+              <w:t>" data-</w:t>
+            </w:r>
+            <w:proofErr w:type="spellStart"/>
+            <w:r>
+              <w:rPr>
+                <w:sz w:val="15"/>
+                <w:szCs w:val="15"/>
+              </w:rPr>
+              <w:t>mentioned</w:t>
+            </w:r>
+            <w:proofErr w:type="spellEnd"/>
+            <w:r>
+              <w:rPr>
+                <w:sz w:val="15"/>
+                <w:szCs w:val="15"/>
+              </w:rPr>
+              <w:t xml:space="preserve">-user-id="10228272" </w:t>
+            </w:r>
+            <w:proofErr w:type="spellStart"/>
+            <w:r>
+              <w:rPr>
+                <w:sz w:val="15"/>
+                <w:szCs w:val="15"/>
+              </w:rPr>
+              <w:t>dir</w:t>
+            </w:r>
+            <w:proofErr w:type="spellEnd"/>
+            <w:r>
+              <w:rPr>
+                <w:sz w:val="15"/>
+                <w:szCs w:val="15"/>
+              </w:rPr>
+              <w:t>="</w:t>
+            </w:r>
+            <w:proofErr w:type="spellStart"/>
+            <w:r>
+              <w:rPr>
+                <w:sz w:val="15"/>
+                <w:szCs w:val="15"/>
+              </w:rPr>
+              <w:t>ltr</w:t>
+            </w:r>
+            <w:proofErr w:type="spellEnd"/>
+            <w:r>
+              <w:rPr>
+                <w:sz w:val="15"/>
+                <w:szCs w:val="15"/>
+              </w:rPr>
+              <w:t xml:space="preserve">" </w:t>
+            </w:r>
+            <w:proofErr w:type="spellStart"/>
+            <w:r>
+              <w:rPr>
+                <w:sz w:val="15"/>
+                <w:szCs w:val="15"/>
+              </w:rPr>
+              <w:t>href</w:t>
+            </w:r>
+            <w:proofErr w:type="spellEnd"/>
+            <w:r>
+              <w:rPr>
+                <w:sz w:val="15"/>
+                <w:szCs w:val="15"/>
+              </w:rPr>
+              <w:t xml:space="preserve">="/YouTube"&gt;&lt;s&gt;@&lt;/s&gt;&lt;b&gt;YouTube&lt;/b&gt;&lt;/a&gt; </w:t>
+            </w:r>
+            <w:proofErr w:type="spellStart"/>
+            <w:r>
+              <w:rPr>
+                <w:sz w:val="15"/>
+                <w:szCs w:val="15"/>
+              </w:rPr>
+              <w:t>video</w:t>
+            </w:r>
+            <w:proofErr w:type="spellEnd"/>
+            <w:r>
+              <w:rPr>
+                <w:sz w:val="15"/>
+                <w:szCs w:val="15"/>
+              </w:rPr>
+              <w:t xml:space="preserve"> &lt;a class="twitter-</w:t>
+            </w:r>
+            <w:proofErr w:type="spellStart"/>
+            <w:r>
+              <w:rPr>
+                <w:sz w:val="15"/>
+                <w:szCs w:val="15"/>
+              </w:rPr>
+              <w:t>timeline</w:t>
+            </w:r>
+            <w:proofErr w:type="spellEnd"/>
+            <w:r>
+              <w:rPr>
+                <w:sz w:val="15"/>
+                <w:szCs w:val="15"/>
+              </w:rPr>
+              <w:t>-</w:t>
+            </w:r>
+            <w:proofErr w:type="spellStart"/>
+            <w:r>
+              <w:rPr>
+                <w:sz w:val="15"/>
+                <w:szCs w:val="15"/>
+              </w:rPr>
+              <w:t>link</w:t>
+            </w:r>
+            <w:proofErr w:type="spellEnd"/>
+            <w:r>
+              <w:rPr>
+                <w:sz w:val="15"/>
+                <w:szCs w:val="15"/>
+              </w:rPr>
+              <w:t>" data-</w:t>
+            </w:r>
+            <w:proofErr w:type="spellStart"/>
+            <w:r>
+              <w:rPr>
+                <w:sz w:val="15"/>
+                <w:szCs w:val="15"/>
+              </w:rPr>
+              <w:t>expanded</w:t>
+            </w:r>
+            <w:proofErr w:type="spellEnd"/>
+            <w:r>
+              <w:rPr>
+                <w:sz w:val="15"/>
+                <w:szCs w:val="15"/>
+              </w:rPr>
+              <w:t>-url="http://youtu.be/</w:t>
+            </w:r>
+            <w:proofErr w:type="spellStart"/>
+            <w:r>
+              <w:rPr>
+                <w:sz w:val="15"/>
+                <w:szCs w:val="15"/>
+              </w:rPr>
+              <w:t>pmzZbUioFAQ?a</w:t>
+            </w:r>
+            <w:proofErr w:type="spellEnd"/>
+            <w:r>
+              <w:rPr>
+                <w:sz w:val="15"/>
+                <w:szCs w:val="15"/>
+              </w:rPr>
+              <w:t xml:space="preserve">" </w:t>
+            </w:r>
+            <w:proofErr w:type="spellStart"/>
+            <w:r>
+              <w:rPr>
+                <w:sz w:val="15"/>
+                <w:szCs w:val="15"/>
+              </w:rPr>
+              <w:t>dir</w:t>
+            </w:r>
+            <w:proofErr w:type="spellEnd"/>
+            <w:r>
+              <w:rPr>
+                <w:sz w:val="15"/>
+                <w:szCs w:val="15"/>
+              </w:rPr>
+              <w:t>="</w:t>
+            </w:r>
+            <w:proofErr w:type="spellStart"/>
+            <w:r>
+              <w:rPr>
+                <w:sz w:val="15"/>
+                <w:szCs w:val="15"/>
+              </w:rPr>
+              <w:t>ltr</w:t>
+            </w:r>
+            <w:proofErr w:type="spellEnd"/>
+            <w:r>
+              <w:rPr>
+                <w:sz w:val="15"/>
+                <w:szCs w:val="15"/>
+              </w:rPr>
+              <w:t xml:space="preserve">" </w:t>
+            </w:r>
+            <w:proofErr w:type="spellStart"/>
+            <w:r>
+              <w:rPr>
+                <w:sz w:val="15"/>
+                <w:szCs w:val="15"/>
+              </w:rPr>
+              <w:t>href</w:t>
+            </w:r>
+            <w:proofErr w:type="spellEnd"/>
+            <w:r>
+              <w:rPr>
+                <w:sz w:val="15"/>
+                <w:szCs w:val="15"/>
+              </w:rPr>
+              <w:t xml:space="preserve">="http://t.co/L6oksJ9rUO" </w:t>
+            </w:r>
+            <w:proofErr w:type="spellStart"/>
+            <w:r>
+              <w:rPr>
+                <w:sz w:val="15"/>
+                <w:szCs w:val="15"/>
+              </w:rPr>
+              <w:t>rel</w:t>
+            </w:r>
+            <w:proofErr w:type="spellEnd"/>
+            <w:r>
+              <w:rPr>
+                <w:sz w:val="15"/>
+                <w:szCs w:val="15"/>
+              </w:rPr>
+              <w:t>="</w:t>
+            </w:r>
+            <w:proofErr w:type="spellStart"/>
+            <w:r>
+              <w:rPr>
+                <w:sz w:val="15"/>
+                <w:szCs w:val="15"/>
+              </w:rPr>
+              <w:t>nofollow</w:t>
+            </w:r>
+            <w:proofErr w:type="spellEnd"/>
+            <w:r>
+              <w:rPr>
+                <w:sz w:val="15"/>
+                <w:szCs w:val="15"/>
+              </w:rPr>
+              <w:t xml:space="preserve"> </w:t>
+            </w:r>
+            <w:proofErr w:type="spellStart"/>
+            <w:r>
+              <w:rPr>
+                <w:sz w:val="15"/>
+                <w:szCs w:val="15"/>
+              </w:rPr>
+              <w:t>noopener</w:t>
+            </w:r>
+            <w:proofErr w:type="spellEnd"/>
+            <w:r>
+              <w:rPr>
+                <w:sz w:val="15"/>
+                <w:szCs w:val="15"/>
+              </w:rPr>
+              <w:t xml:space="preserve">" </w:t>
+            </w:r>
+            <w:proofErr w:type="spellStart"/>
+            <w:r>
+              <w:rPr>
+                <w:sz w:val="15"/>
+                <w:szCs w:val="15"/>
+              </w:rPr>
+              <w:t>target</w:t>
+            </w:r>
+            <w:proofErr w:type="spellEnd"/>
+            <w:r>
+              <w:rPr>
+                <w:sz w:val="15"/>
+                <w:szCs w:val="15"/>
+              </w:rPr>
+              <w:t>="_</w:t>
+            </w:r>
+            <w:proofErr w:type="spellStart"/>
+            <w:r>
+              <w:rPr>
+                <w:sz w:val="15"/>
+                <w:szCs w:val="15"/>
+              </w:rPr>
+              <w:t>blank</w:t>
+            </w:r>
+            <w:proofErr w:type="spellEnd"/>
+            <w:r>
+              <w:rPr>
+                <w:sz w:val="15"/>
+                <w:szCs w:val="15"/>
+              </w:rPr>
+              <w:t xml:space="preserve">" </w:t>
+            </w:r>
+            <w:proofErr w:type="spellStart"/>
+            <w:r>
+              <w:rPr>
+                <w:sz w:val="15"/>
+                <w:szCs w:val="15"/>
+              </w:rPr>
+              <w:t>title</w:t>
+            </w:r>
+            <w:proofErr w:type="spellEnd"/>
+            <w:r>
+              <w:rPr>
+                <w:sz w:val="15"/>
+                <w:szCs w:val="15"/>
+              </w:rPr>
+              <w:t>="http://youtu.be/</w:t>
+            </w:r>
+            <w:proofErr w:type="spellStart"/>
+            <w:r>
+              <w:rPr>
+                <w:sz w:val="15"/>
+                <w:szCs w:val="15"/>
+              </w:rPr>
+              <w:t>pmzZbUioFAQ?a</w:t>
+            </w:r>
+            <w:proofErr w:type="spellEnd"/>
+            <w:r>
+              <w:rPr>
+                <w:sz w:val="15"/>
+                <w:szCs w:val="15"/>
+              </w:rPr>
+              <w:t>"&gt;&lt;</w:t>
+            </w:r>
+            <w:proofErr w:type="spellStart"/>
+            <w:r>
+              <w:rPr>
+                <w:sz w:val="15"/>
+                <w:szCs w:val="15"/>
+              </w:rPr>
+              <w:t>span</w:t>
+            </w:r>
+            <w:proofErr w:type="spellEnd"/>
+            <w:r>
+              <w:rPr>
+                <w:sz w:val="15"/>
+                <w:szCs w:val="15"/>
+              </w:rPr>
+              <w:t xml:space="preserve"> class="</w:t>
+            </w:r>
+            <w:proofErr w:type="spellStart"/>
+            <w:r>
+              <w:rPr>
+                <w:sz w:val="15"/>
+                <w:szCs w:val="15"/>
+              </w:rPr>
+              <w:t>tco-ellipsis</w:t>
+            </w:r>
+            <w:proofErr w:type="spellEnd"/>
+            <w:r>
+              <w:rPr>
+                <w:sz w:val="15"/>
+                <w:szCs w:val="15"/>
+              </w:rPr>
+              <w:t>"&gt;&lt;/</w:t>
+            </w:r>
+            <w:proofErr w:type="spellStart"/>
+            <w:r>
+              <w:rPr>
+                <w:sz w:val="15"/>
+                <w:szCs w:val="15"/>
+              </w:rPr>
+              <w:t>span</w:t>
+            </w:r>
+            <w:proofErr w:type="spellEnd"/>
+            <w:r>
+              <w:rPr>
+                <w:sz w:val="15"/>
+                <w:szCs w:val="15"/>
+              </w:rPr>
+              <w:t>&gt;&lt;</w:t>
+            </w:r>
+            <w:proofErr w:type="spellStart"/>
+            <w:r>
+              <w:rPr>
+                <w:sz w:val="15"/>
+                <w:szCs w:val="15"/>
+              </w:rPr>
+              <w:t>span</w:t>
+            </w:r>
+            <w:proofErr w:type="spellEnd"/>
+            <w:r>
+              <w:rPr>
+                <w:sz w:val="15"/>
+                <w:szCs w:val="15"/>
+              </w:rPr>
+              <w:t xml:space="preserve"> class="invisible"&gt;http://&lt;/span&gt;&lt;span class="</w:t>
+            </w:r>
+            <w:proofErr w:type="spellStart"/>
+            <w:r>
+              <w:rPr>
+                <w:sz w:val="15"/>
+                <w:szCs w:val="15"/>
+              </w:rPr>
+              <w:t>js</w:t>
+            </w:r>
+            <w:proofErr w:type="spellEnd"/>
+            <w:r>
+              <w:rPr>
+                <w:sz w:val="15"/>
+                <w:szCs w:val="15"/>
+              </w:rPr>
+              <w:t>-display-url"&gt;youtu.be/</w:t>
+            </w:r>
+            <w:proofErr w:type="spellStart"/>
+            <w:r>
+              <w:rPr>
+                <w:sz w:val="15"/>
+                <w:szCs w:val="15"/>
+              </w:rPr>
+              <w:t>pmzZbUioFAQ?a</w:t>
+            </w:r>
+            <w:proofErr w:type="spellEnd"/>
+            <w:r>
+              <w:rPr>
+                <w:sz w:val="15"/>
+                <w:szCs w:val="15"/>
+              </w:rPr>
+              <w:t>&lt;/</w:t>
+            </w:r>
+            <w:proofErr w:type="spellStart"/>
+            <w:r>
+              <w:rPr>
+                <w:sz w:val="15"/>
+                <w:szCs w:val="15"/>
+              </w:rPr>
+              <w:t>span</w:t>
+            </w:r>
+            <w:proofErr w:type="spellEnd"/>
+            <w:r>
+              <w:rPr>
+                <w:sz w:val="15"/>
+                <w:szCs w:val="15"/>
+              </w:rPr>
+              <w:t>&gt;&lt;</w:t>
+            </w:r>
+            <w:proofErr w:type="spellStart"/>
+            <w:r>
+              <w:rPr>
+                <w:sz w:val="15"/>
+                <w:szCs w:val="15"/>
+              </w:rPr>
+              <w:t>span</w:t>
+            </w:r>
+            <w:proofErr w:type="spellEnd"/>
+            <w:r>
+              <w:rPr>
+                <w:sz w:val="15"/>
+                <w:szCs w:val="15"/>
+              </w:rPr>
+              <w:t xml:space="preserve"> class="invisible"&gt;&lt;/</w:t>
+            </w:r>
+            <w:proofErr w:type="spellStart"/>
+            <w:r>
+              <w:rPr>
+                <w:sz w:val="15"/>
+                <w:szCs w:val="15"/>
+              </w:rPr>
+              <w:t>span</w:t>
+            </w:r>
+            <w:proofErr w:type="spellEnd"/>
+            <w:r>
+              <w:rPr>
+                <w:sz w:val="15"/>
+                <w:szCs w:val="15"/>
+              </w:rPr>
+              <w:t>&gt;&lt;</w:t>
+            </w:r>
+            <w:proofErr w:type="spellStart"/>
+            <w:r>
+              <w:rPr>
+                <w:sz w:val="15"/>
+                <w:szCs w:val="15"/>
+              </w:rPr>
+              <w:t>span</w:t>
+            </w:r>
+            <w:proofErr w:type="spellEnd"/>
+            <w:r>
+              <w:rPr>
+                <w:sz w:val="15"/>
+                <w:szCs w:val="15"/>
+              </w:rPr>
+              <w:t xml:space="preserve"> class="</w:t>
+            </w:r>
+            <w:proofErr w:type="spellStart"/>
+            <w:r>
+              <w:rPr>
+                <w:sz w:val="15"/>
+                <w:szCs w:val="15"/>
+              </w:rPr>
+              <w:t>tco-ellipsis</w:t>
+            </w:r>
+            <w:proofErr w:type="spellEnd"/>
+            <w:r>
+              <w:rPr>
+                <w:sz w:val="15"/>
+                <w:szCs w:val="15"/>
+              </w:rPr>
+              <w:t>"&gt;&lt;</w:t>
+            </w:r>
+            <w:proofErr w:type="spellStart"/>
+            <w:r>
+              <w:rPr>
+                <w:sz w:val="15"/>
+                <w:szCs w:val="15"/>
+              </w:rPr>
+              <w:t>span</w:t>
+            </w:r>
+            <w:proofErr w:type="spellEnd"/>
+            <w:r>
+              <w:rPr>
+                <w:sz w:val="15"/>
+                <w:szCs w:val="15"/>
+              </w:rPr>
+              <w:t xml:space="preserve"> class="invisible"&gt;\xa0&lt;/</w:t>
+            </w:r>
+            <w:proofErr w:type="spellStart"/>
+            <w:r>
+              <w:rPr>
+                <w:sz w:val="15"/>
+                <w:szCs w:val="15"/>
+              </w:rPr>
+              <w:t>span</w:t>
+            </w:r>
+            <w:proofErr w:type="spellEnd"/>
+            <w:r>
+              <w:rPr>
+                <w:sz w:val="15"/>
+                <w:szCs w:val="15"/>
+              </w:rPr>
+              <w:t>&gt;&lt;/</w:t>
+            </w:r>
+            <w:proofErr w:type="spellStart"/>
+            <w:r>
+              <w:rPr>
+                <w:sz w:val="15"/>
+                <w:szCs w:val="15"/>
+              </w:rPr>
+              <w:t>span</w:t>
+            </w:r>
+            <w:proofErr w:type="spellEnd"/>
+            <w:r>
+              <w:rPr>
+                <w:sz w:val="15"/>
+                <w:szCs w:val="15"/>
+              </w:rPr>
+              <w:t>&gt;&lt;/a&gt; 2015 &lt;</w:t>
+            </w:r>
+            <w:proofErr w:type="spellStart"/>
+            <w:r>
+              <w:rPr>
+                <w:sz w:val="15"/>
+                <w:szCs w:val="15"/>
+              </w:rPr>
+              <w:t>strong</w:t>
+            </w:r>
+            <w:proofErr w:type="spellEnd"/>
+            <w:r>
+              <w:rPr>
+                <w:sz w:val="15"/>
+                <w:szCs w:val="15"/>
+              </w:rPr>
+              <w:t>&gt;Volkswagen&lt;/</w:t>
+            </w:r>
+            <w:proofErr w:type="spellStart"/>
+            <w:r>
+              <w:rPr>
+                <w:sz w:val="15"/>
+                <w:szCs w:val="15"/>
+              </w:rPr>
+              <w:t>strong</w:t>
+            </w:r>
+            <w:proofErr w:type="spellEnd"/>
+            <w:r>
+              <w:rPr>
+                <w:sz w:val="15"/>
+                <w:szCs w:val="15"/>
+              </w:rPr>
+              <w:t xml:space="preserve">&gt; Sales </w:t>
+            </w:r>
+            <w:proofErr w:type="spellStart"/>
+            <w:r>
+              <w:rPr>
+                <w:sz w:val="15"/>
+                <w:szCs w:val="15"/>
+              </w:rPr>
+              <w:t>Event</w:t>
+            </w:r>
+            <w:proofErr w:type="spellEnd"/>
+            <w:r>
+              <w:rPr>
+                <w:sz w:val="15"/>
+                <w:szCs w:val="15"/>
+              </w:rPr>
+              <w:t xml:space="preserve"> | “Model </w:t>
+            </w:r>
+            <w:proofErr w:type="spellStart"/>
+            <w:r>
+              <w:rPr>
+                <w:sz w:val="15"/>
+                <w:szCs w:val="15"/>
+              </w:rPr>
+              <w:t>Rear</w:t>
+            </w:r>
+            <w:proofErr w:type="spellEnd"/>
+            <w:r>
+              <w:rPr>
+                <w:sz w:val="15"/>
+                <w:szCs w:val="15"/>
+              </w:rPr>
+              <w:t xml:space="preserve"> End” Passat Commercial&lt;/p&gt;</w:t>
+            </w:r>
+          </w:p>
+        </w:tc>
+      </w:tr>
+      <w:tr>
+        <w:tc>
+          <w:tcPr>
+            <w:tcW w:w="1413" w:type="dxa"/>
+            <w:vAlign w:val="center"/>
+          </w:tcPr>
+          <w:p>
+            <w:pPr>
+              <w:jc w:val="right"/>
+              <w:rPr>
+                <w:lang w:val="en-US"/>
+              </w:rPr>
+            </w:pPr>
+            <w:r>
+              <w:rPr>
+                <w:lang w:val="en-US"/>
+              </w:rPr>
+              <w:t>id</w:t>
+            </w:r>
+          </w:p>
+        </w:tc>
+        <w:tc>
+          <w:tcPr>
+            <w:tcW w:w="7643" w:type="dxa"/>
+          </w:tcPr>
+          <w:p>
+            <w:pPr>
+              <w:pStyle w:val="HTMLPreformatted"/>
+              <w:jc w:val="center"/>
+              <w:rPr>
+                <w:sz w:val="22"/>
+                <w:szCs w:val="22"/>
+              </w:rPr>
+            </w:pPr>
+            <w:r>
+              <w:rPr>
+                <w:sz w:val="22"/>
+                <w:szCs w:val="22"/>
+              </w:rPr>
+              <w:t>640675779253280768</w:t>
+            </w:r>
+          </w:p>
+        </w:tc>
+      </w:tr>
+      <w:tr>
+        <w:tc>
+          <w:tcPr>
+            <w:tcW w:w="1413" w:type="dxa"/>
+            <w:vAlign w:val="center"/>
+          </w:tcPr>
+          <w:p>
+            <w:pPr>
+              <w:jc w:val="right"/>
+              <w:rPr>
+                <w:lang w:val="en-US"/>
+              </w:rPr>
+            </w:pPr>
+            <w:r>
+              <w:rPr>
+                <w:lang w:val="en-US"/>
+              </w:rPr>
+              <w:t>likes</w:t>
+            </w:r>
+          </w:p>
+        </w:tc>
+        <w:tc>
+          <w:tcPr>
+            <w:tcW w:w="7643" w:type="dxa"/>
+          </w:tcPr>
+          <w:p>
+            <w:pPr>
+              <w:jc w:val="center"/>
+              <w:rPr>
+                <w:rFonts w:ascii="Courier New" w:hAnsi="Courier New" w:cs="Courier New"/>
+                <w:sz w:val="22"/>
+                <w:szCs w:val="22"/>
+                <w:lang w:val="en-US"/>
+              </w:rPr>
+            </w:pPr>
+            <w:r>
+              <w:rPr>
+                <w:rFonts w:ascii="Courier New" w:hAnsi="Courier New" w:cs="Courier New"/>
+                <w:sz w:val="22"/>
+                <w:szCs w:val="22"/>
+                <w:lang w:val="en-US"/>
+              </w:rPr>
+              <w:t>0</w:t>
+            </w:r>
+          </w:p>
+        </w:tc>
+      </w:tr>
+      <w:tr>
+        <w:tc>
+          <w:tcPr>
+            <w:tcW w:w="1413" w:type="dxa"/>
+            <w:vAlign w:val="center"/>
+          </w:tcPr>
+          <w:p>
+            <w:pPr>
+              <w:jc w:val="right"/>
+              <w:rPr>
+                <w:lang w:val="en-US"/>
+              </w:rPr>
+            </w:pPr>
+            <w:r>
+              <w:rPr>
+                <w:lang w:val="en-US"/>
+              </w:rPr>
+              <w:t>replies</w:t>
+            </w:r>
+          </w:p>
+        </w:tc>
+        <w:tc>
+          <w:tcPr>
+            <w:tcW w:w="7643" w:type="dxa"/>
+          </w:tcPr>
+          <w:p>
+            <w:pPr>
+              <w:jc w:val="center"/>
+              <w:rPr>
+                <w:rFonts w:ascii="Courier New" w:hAnsi="Courier New" w:cs="Courier New"/>
+                <w:sz w:val="22"/>
+                <w:szCs w:val="22"/>
+                <w:lang w:val="en-US"/>
+              </w:rPr>
+            </w:pPr>
+            <w:r>
+              <w:rPr>
+                <w:rFonts w:ascii="Courier New" w:hAnsi="Courier New" w:cs="Courier New"/>
+                <w:sz w:val="22"/>
+                <w:szCs w:val="22"/>
+                <w:lang w:val="en-US"/>
+              </w:rPr>
+              <w:t>0</w:t>
+            </w:r>
+          </w:p>
+        </w:tc>
+      </w:tr>
+      <w:tr>
+        <w:tc>
+          <w:tcPr>
+            <w:tcW w:w="1413" w:type="dxa"/>
+            <w:vAlign w:val="center"/>
+          </w:tcPr>
+          <w:p>
+            <w:pPr>
+              <w:jc w:val="right"/>
+              <w:rPr>
+                <w:lang w:val="en-US"/>
+              </w:rPr>
+            </w:pPr>
+            <w:r>
+              <w:rPr>
+                <w:lang w:val="en-US"/>
+              </w:rPr>
+              <w:t>retweets</w:t>
+            </w:r>
+          </w:p>
+        </w:tc>
+        <w:tc>
+          <w:tcPr>
+            <w:tcW w:w="7643" w:type="dxa"/>
+          </w:tcPr>
+          <w:p>
+            <w:pPr>
+              <w:jc w:val="center"/>
+              <w:rPr>
+                <w:rFonts w:ascii="Courier New" w:hAnsi="Courier New" w:cs="Courier New"/>
+                <w:sz w:val="22"/>
+                <w:szCs w:val="22"/>
+                <w:lang w:val="en-US"/>
+              </w:rPr>
+            </w:pPr>
+            <w:r>
+              <w:rPr>
+                <w:rFonts w:ascii="Courier New" w:hAnsi="Courier New" w:cs="Courier New"/>
+                <w:sz w:val="22"/>
+                <w:szCs w:val="22"/>
+                <w:lang w:val="en-US"/>
+              </w:rPr>
+              <w:t>0</w:t>
+            </w:r>
+          </w:p>
+        </w:tc>
+      </w:tr>
+      <w:tr>
+        <w:tc>
+          <w:tcPr>
+            <w:tcW w:w="1413" w:type="dxa"/>
+            <w:vAlign w:val="center"/>
+          </w:tcPr>
+          <w:p>
+            <w:pPr>
+              <w:jc w:val="right"/>
+              <w:rPr>
+                <w:lang w:val="en-US"/>
+              </w:rPr>
+            </w:pPr>
+            <w:r>
+              <w:rPr>
+                <w:lang w:val="en-US"/>
+              </w:rPr>
+              <w:t>text</w:t>
+            </w:r>
+          </w:p>
+        </w:tc>
+        <w:tc>
+          <w:tcPr>
+            <w:tcW w:w="7643" w:type="dxa"/>
+          </w:tcPr>
+          <w:p>
+            <w:pPr>
+              <w:pStyle w:val="HTMLPreformatted"/>
+              <w:jc w:val="center"/>
+              <w:rPr>
+                <w:sz w:val="22"/>
+                <w:szCs w:val="22"/>
+              </w:rPr>
+            </w:pPr>
+            <w:r>
+              <w:rPr>
+                <w:sz w:val="22"/>
+                <w:szCs w:val="22"/>
+              </w:rPr>
+              <w:t xml:space="preserve">I </w:t>
+            </w:r>
+            <w:proofErr w:type="spellStart"/>
+            <w:r>
+              <w:rPr>
+                <w:sz w:val="22"/>
+                <w:szCs w:val="22"/>
+              </w:rPr>
+              <w:t>liked</w:t>
+            </w:r>
+            <w:proofErr w:type="spellEnd"/>
+            <w:r>
+              <w:rPr>
+                <w:sz w:val="22"/>
+                <w:szCs w:val="22"/>
+              </w:rPr>
+              <w:t xml:space="preserve"> a @YouTube </w:t>
+            </w:r>
+            <w:proofErr w:type="spellStart"/>
+            <w:r>
+              <w:rPr>
+                <w:sz w:val="22"/>
+                <w:szCs w:val="22"/>
+              </w:rPr>
+              <w:t>video</w:t>
+            </w:r>
+            <w:proofErr w:type="spellEnd"/>
+            <w:r>
+              <w:rPr>
+                <w:sz w:val="22"/>
+                <w:szCs w:val="22"/>
+              </w:rPr>
+              <w:t xml:space="preserve"> http://youtu.be/pmzZbUioFAQ?a\xa0 2015 Volkswagen Sales </w:t>
+            </w:r>
+            <w:proofErr w:type="spellStart"/>
+            <w:r>
+              <w:rPr>
+                <w:sz w:val="22"/>
+                <w:szCs w:val="22"/>
+              </w:rPr>
+              <w:t>Event</w:t>
+            </w:r>
+            <w:proofErr w:type="spellEnd"/>
+            <w:r>
+              <w:rPr>
+                <w:sz w:val="22"/>
+                <w:szCs w:val="22"/>
+              </w:rPr>
+              <w:t xml:space="preserve"> | “Model </w:t>
+            </w:r>
+            <w:proofErr w:type="spellStart"/>
+            <w:r>
+              <w:rPr>
+                <w:sz w:val="22"/>
+                <w:szCs w:val="22"/>
+              </w:rPr>
+              <w:t>Rear</w:t>
+            </w:r>
+            <w:proofErr w:type="spellEnd"/>
+            <w:r>
+              <w:rPr>
+                <w:sz w:val="22"/>
+                <w:szCs w:val="22"/>
+              </w:rPr>
+              <w:t xml:space="preserve"> End” Passat Commercial</w:t>
+            </w:r>
+          </w:p>
+        </w:tc>
+      </w:tr>
+      <w:tr>
+        <w:tc>
+          <w:tcPr>
+            <w:tcW w:w="1413" w:type="dxa"/>
+            <w:vAlign w:val="center"/>
+          </w:tcPr>
+          <w:p>
+            <w:pPr>
+              <w:jc w:val="right"/>
+              <w:rPr>
+                <w:lang w:val="en-US"/>
+              </w:rPr>
+            </w:pPr>
+            <w:r>
+              <w:rPr>
+                <w:lang w:val="en-US"/>
+              </w:rPr>
+              <w:t>timestamp</w:t>
+            </w:r>
+          </w:p>
+        </w:tc>
+        <w:tc>
+          <w:tcPr>
+            <w:tcW w:w="7643" w:type="dxa"/>
+          </w:tcPr>
+          <w:p>
+            <w:pPr>
+              <w:pStyle w:val="HTMLPreformatted"/>
+              <w:jc w:val="center"/>
+              <w:rPr>
+                <w:sz w:val="22"/>
+                <w:szCs w:val="22"/>
+              </w:rPr>
+            </w:pPr>
+            <w:r>
+              <w:rPr>
+                <w:sz w:val="22"/>
+                <w:szCs w:val="22"/>
+              </w:rPr>
+              <w:t>2015-09-06T</w:t>
+            </w:r>
+            <w:proofErr w:type="gramStart"/>
+            <w:r>
+              <w:rPr>
+                <w:sz w:val="22"/>
+                <w:szCs w:val="22"/>
+              </w:rPr>
+              <w:t>23:</w:t>
+            </w:r>
+            <w:proofErr w:type="gramEnd"/>
+            <w:r>
+              <w:rPr>
+                <w:sz w:val="22"/>
+                <w:szCs w:val="22"/>
+              </w:rPr>
+              <w:t>59:43</w:t>
+            </w:r>
+          </w:p>
+        </w:tc>
+      </w:tr>
+      <w:tr>
+        <w:tc>
+          <w:tcPr>
+            <w:tcW w:w="1413" w:type="dxa"/>
+            <w:vAlign w:val="center"/>
+          </w:tcPr>
+          <w:p>
+            <w:pPr>
+              <w:jc w:val="right"/>
+              <w:rPr>
+                <w:lang w:val="en-US"/>
+              </w:rPr>
+            </w:pPr>
+            <w:proofErr w:type="spellStart"/>
+            <w:r>
+              <w:rPr>
+                <w:lang w:val="en-US"/>
+              </w:rPr>
+              <w:t>url</w:t>
+            </w:r>
+            <w:proofErr w:type="spellEnd"/>
+          </w:p>
+        </w:tc>
+        <w:tc>
+          <w:tcPr>
+            <w:tcW w:w="7643" w:type="dxa"/>
+          </w:tcPr>
+          <w:p>
+            <w:pPr>
+              <w:pStyle w:val="HTMLPreformatted"/>
+              <w:jc w:val="center"/>
+              <w:rPr>
+                <w:sz w:val="22"/>
+                <w:szCs w:val="22"/>
+              </w:rPr>
+            </w:pPr>
+            <w:r>
+              <w:rPr>
+                <w:sz w:val="22"/>
+                <w:szCs w:val="22"/>
+              </w:rPr>
+              <w:t>/</w:t>
+            </w:r>
+            <w:proofErr w:type="spellStart"/>
+            <w:r>
+              <w:rPr>
+                <w:sz w:val="22"/>
+                <w:szCs w:val="22"/>
+              </w:rPr>
+              <w:t>RhosBookReviews</w:t>
+            </w:r>
+            <w:proofErr w:type="spellEnd"/>
+            <w:r>
+              <w:rPr>
+                <w:sz w:val="22"/>
+                <w:szCs w:val="22"/>
+              </w:rPr>
+              <w:t>/</w:t>
+            </w:r>
+            <w:proofErr w:type="spellStart"/>
+            <w:r>
+              <w:rPr>
+                <w:sz w:val="22"/>
+                <w:szCs w:val="22"/>
+              </w:rPr>
+              <w:t>status</w:t>
+            </w:r>
+            <w:proofErr w:type="spellEnd"/>
+            <w:r>
+              <w:rPr>
+                <w:sz w:val="22"/>
+                <w:szCs w:val="22"/>
+              </w:rPr>
+              <w:t>/640675779253280768</w:t>
+            </w:r>
+          </w:p>
+        </w:tc>
+      </w:tr>
+      <w:tr>
+        <w:trPr>
+          <w:trHeight w:val="14"/>
+        </w:trPr>
+        <w:tc>
+          <w:tcPr>
+            <w:tcW w:w="1413" w:type="dxa"/>
+            <w:vAlign w:val="center"/>
+          </w:tcPr>
+          <w:p>
+            <w:pPr>
+              <w:jc w:val="right"/>
+              <w:rPr>
+                <w:lang w:val="en-US"/>
+              </w:rPr>
+            </w:pPr>
+            <w:r>
+              <w:rPr>
+                <w:lang w:val="en-US"/>
+              </w:rPr>
+              <w:t>user</w:t>
+            </w:r>
+          </w:p>
+        </w:tc>
+        <w:tc>
+          <w:tcPr>
+            <w:tcW w:w="7643" w:type="dxa"/>
+          </w:tcPr>
+          <w:p>
+            <w:pPr>
+              <w:jc w:val="center"/>
+              <w:rPr>
+                <w:rFonts w:ascii="Courier New" w:hAnsi="Courier New" w:cs="Courier New"/>
+                <w:sz w:val="22"/>
+                <w:szCs w:val="22"/>
+                <w:lang w:val="en-US"/>
+              </w:rPr>
+            </w:pPr>
+            <w:proofErr w:type="spellStart"/>
+            <w:r>
+              <w:rPr>
+                <w:rFonts w:ascii="Courier New" w:hAnsi="Courier New" w:cs="Courier New"/>
+                <w:sz w:val="22"/>
+                <w:szCs w:val="22"/>
+              </w:rPr>
+              <w:t>RhosBookReviews</w:t>
+            </w:r>
+            <w:proofErr w:type="spellEnd"/>
+          </w:p>
+        </w:tc>
+      </w:tr>
+    </w:tbl>
+    <w:p>
+      <w:pPr>
+        <w:jc w:val="both"/>
+        <w:rPr>
+          <w:lang w:val="en-US"/>
+        </w:rPr>
+      </w:pPr>
+    </w:p>
+    <w:p>
+      <w:pPr>
+        <w:jc w:val="both"/>
+        <w:rPr>
+          <w:lang w:val="en-US"/>
+        </w:rPr>
+      </w:pPr>
+    </w:p>
+    <w:p>
+      <w:pPr>
+        <w:pStyle w:val="Heading2"/>
+        <w:rPr>
+          <w:lang w:val="en-US"/>
+        </w:rPr>
+      </w:pPr>
+      <w:r>
+        <w:rPr>
+          <w:lang w:val="en-US"/>
+        </w:rPr>
+        <w:t>Data Cleaning</w:t>
+      </w:r>
+    </w:p>
+    <w:p>
+      <w:pPr>
+        <w:spacing w:line="276" w:lineRule="auto"/>
+        <w:jc w:val="both"/>
+        <w:rPr>
+          <w:lang w:val="en-US"/>
+        </w:rPr>
+      </w:pPr>
+    </w:p>
+    <w:p>
+      <w:pPr>
+        <w:spacing w:line="276" w:lineRule="auto"/>
+        <w:jc w:val="both"/>
+        <w:rPr>
+          <w:lang w:val="en-US"/>
+        </w:rPr>
+      </w:pPr>
+      <w:r>
+        <w:rPr>
+          <w:lang w:val="en-US"/>
+        </w:rPr>
+        <w:t>To effectively retrieve insights from the collected tweets it is very important to process a cleaning of the texts. A text as such “</w:t>
+      </w:r>
+      <w:r>
+        <w:rPr>
+          <w:rFonts w:ascii="Courier New" w:hAnsi="Courier New" w:cs="Courier New"/>
+          <w:sz w:val="21"/>
+          <w:szCs w:val="21"/>
+          <w:lang w:val="en-US"/>
+        </w:rPr>
+        <w:t>I liked a @YouTube video http://youtu.be/pmzZbUioFAQ?a\xa0 2015 Volkswagen Sales Event | “Model Rear End</w:t>
+      </w:r>
+      <w:r>
+        <w:rPr>
+          <w:rFonts w:ascii="Courier New" w:hAnsi="Courier New" w:cs="Courier New"/>
+          <w:sz w:val="21"/>
+          <w:szCs w:val="21"/>
+          <w:lang w:val="en-US"/>
+        </w:rPr>
+        <w:t>” Passat Commercial</w:t>
+      </w:r>
+      <w:r>
+        <w:rPr>
+          <w:lang w:val="en-US"/>
+        </w:rPr>
+        <w:t>” has a lot of unnecessary noise that would make the analysis harder.</w:t>
+      </w:r>
+    </w:p>
+    <w:p>
+      <w:pPr>
+        <w:spacing w:line="276" w:lineRule="auto"/>
+        <w:jc w:val="both"/>
+        <w:rPr>
+          <w:lang w:val="en-US"/>
+        </w:rPr>
+      </w:pPr>
+    </w:p>
+    <w:p>
+      <w:pPr>
+        <w:spacing w:line="276" w:lineRule="auto"/>
+        <w:jc w:val="both"/>
+        <w:rPr>
+          <w:lang w:val="en-US"/>
+        </w:rPr>
+      </w:pPr>
+      <w:r>
+        <w:rPr>
+          <w:lang w:val="en-US"/>
+        </w:rPr>
+        <w:t xml:space="preserve">The first step is to remove all the unnecessary </w:t>
+      </w:r>
+      <w:r>
+        <w:rPr>
+          <w:b/>
+          <w:bCs/>
+          <w:lang w:val="en-US"/>
+        </w:rPr>
+        <w:t>noise</w:t>
+      </w:r>
+      <w:r>
+        <w:rPr>
+          <w:lang w:val="en-US"/>
+        </w:rPr>
+        <w:t xml:space="preserve"> in the textual data. The first noise is the links in a tweet. Most of the time they embed an image and the link does not provide any information on the text. We also remove the # and @ because it does not add much. Later on, we will only focus on the mention and the hashtag but for pure textual analysis and sentiment analysis it does not add any value. We then remove all numbers because of the low information on sentiment they provide and then of course the punctuation. Finally, everything is put to lower case. One could argue that the tweets in capital letters could bear more </w:t>
+      </w:r>
+      <w:r>
+        <w:rPr>
+          <w:lang w:val="en-US"/>
+        </w:rPr>
+        <w:lastRenderedPageBreak/>
+        <w:t xml:space="preserve">information or more vigor in the tone, but it drastically increases the number of different words where in reality, </w:t>
+      </w:r>
+      <w:r>
+        <w:rPr>
+          <w:i/>
+          <w:iCs/>
+          <w:lang w:val="en-US"/>
+        </w:rPr>
+        <w:t>Foo</w:t>
+      </w:r>
+      <w:r>
+        <w:rPr>
+          <w:lang w:val="en-US"/>
+        </w:rPr>
+        <w:t xml:space="preserve">, </w:t>
+      </w:r>
+      <w:r>
+        <w:rPr>
+          <w:i/>
+          <w:iCs/>
+          <w:lang w:val="en-US"/>
+        </w:rPr>
+        <w:t>FOO</w:t>
+      </w:r>
+      <w:r>
+        <w:rPr>
+          <w:lang w:val="en-US"/>
+        </w:rPr>
+        <w:t xml:space="preserve"> and </w:t>
+      </w:r>
+      <w:r>
+        <w:rPr>
+          <w:i/>
+          <w:iCs/>
+          <w:lang w:val="en-US"/>
+        </w:rPr>
+        <w:t>foo</w:t>
+      </w:r>
+      <w:r>
+        <w:rPr>
+          <w:lang w:val="en-US"/>
+        </w:rPr>
+        <w:t xml:space="preserve"> are the same word.</w:t>
+      </w:r>
+    </w:p>
+    <w:p>
+      <w:pPr>
+        <w:spacing w:line="276" w:lineRule="auto"/>
+        <w:jc w:val="both"/>
+        <w:rPr>
+          <w:lang w:val="en-US"/>
+        </w:rPr>
+      </w:pPr>
+    </w:p>
+    <w:p>
+      <w:pPr>
+        <w:spacing w:line="276" w:lineRule="auto"/>
+        <w:jc w:val="both"/>
+        <w:rPr>
+          <w:lang w:val="en-US"/>
+        </w:rPr>
+      </w:pPr>
+      <w:r>
+        <w:rPr>
+          <w:lang w:val="en-US"/>
+        </w:rPr>
+        <w:t xml:space="preserve">The second step is to keep only English tweets. This is an arbitrary choice because we could have kept all tweets and perform the analysis on multi language tweets. However, working on only one language is easier. It is easier to draw insights from a known language, the stemming process is, as of today, better performed on the English language and it is a way to reduce, at least for training the size of the dataset. Meaning that after this phase, we actually lost 62% of the database, with only </w:t>
+      </w:r>
+      <w:r>
+        <w:rPr>
+          <w:b/>
+          <w:bCs/>
+          <w:lang w:val="en-US"/>
+        </w:rPr>
+        <w:t>339</w:t>
+      </w:r>
+      <w:r>
+        <w:rPr>
+          <w:b/>
+          <w:bCs/>
+          <w:lang w:val="en-US"/>
+        </w:rPr>
+        <w:t xml:space="preserve"> </w:t>
+      </w:r>
+      <w:r>
+        <w:rPr>
+          <w:b/>
+          <w:bCs/>
+          <w:lang w:val="en-US"/>
+        </w:rPr>
+        <w:t>367</w:t>
+      </w:r>
+      <w:r>
+        <w:rPr>
+          <w:b/>
+          <w:bCs/>
+          <w:lang w:val="en-US"/>
+        </w:rPr>
+        <w:t xml:space="preserve"> tweets remaining</w:t>
+      </w:r>
+      <w:r>
+        <w:rPr>
+          <w:lang w:val="en-US"/>
+        </w:rPr>
+        <w:t>.</w:t>
+      </w:r>
+    </w:p>
+    <w:p>
+      <w:pPr>
+        <w:spacing w:line="276" w:lineRule="auto"/>
+        <w:jc w:val="both"/>
+        <w:rPr>
+          <w:lang w:val="en-US"/>
+        </w:rPr>
+      </w:pPr>
+    </w:p>
+    <w:p>
+      <w:pPr>
+        <w:spacing w:line="276" w:lineRule="auto"/>
+        <w:jc w:val="both"/>
+        <w:rPr>
+          <w:lang w:val="en-US"/>
+        </w:rPr>
+      </w:pPr>
+      <w:r>
+        <w:rPr>
+          <w:lang w:val="en-US"/>
+        </w:rPr>
+        <w:t xml:space="preserve">The </w:t>
+      </w:r>
+      <w:r>
+        <w:rPr>
+          <w:lang w:val="en-US"/>
+        </w:rPr>
+        <w:t>third</w:t>
+      </w:r>
+      <w:r>
+        <w:rPr>
+          <w:lang w:val="en-US"/>
+        </w:rPr>
+        <w:t xml:space="preserve"> step is to remove </w:t>
+      </w:r>
+      <w:r>
+        <w:rPr>
+          <w:b/>
+          <w:bCs/>
+          <w:lang w:val="en-US"/>
+        </w:rPr>
+        <w:t>stop</w:t>
+      </w:r>
+      <w:r>
+        <w:rPr>
+          <w:b/>
+          <w:bCs/>
+          <w:lang w:val="en-US"/>
+        </w:rPr>
+        <w:t xml:space="preserve"> </w:t>
+      </w:r>
+      <w:r>
+        <w:rPr>
+          <w:b/>
+          <w:bCs/>
+          <w:lang w:val="en-US"/>
+        </w:rPr>
+        <w:t>words</w:t>
+      </w:r>
+      <w:r>
+        <w:rPr>
+          <w:lang w:val="en-US"/>
+        </w:rPr>
+        <w:t>. Stop words are very common words of a language that, in a sentence, do not create meaning. For example, in the phrase “I am a student.”, “I” and “a” are stop words. Removing these words allow faster computation and better relevance in the analysis. We will use the default stop words list of the NLTK package</w:t>
+      </w:r>
+      <w:r>
+        <w:rPr>
+          <w:lang w:val="en-US"/>
+        </w:rPr>
+        <w:t xml:space="preserve">. </w:t>
+      </w:r>
+      <w:r>
+        <w:rPr>
+          <w:lang w:val="en-US"/>
+        </w:rPr>
+        <w:t>However here we will add one stop</w:t>
+      </w:r>
+      <w:r>
+        <w:rPr>
+          <w:lang w:val="en-US"/>
+        </w:rPr>
+        <w:t xml:space="preserve"> word which is “volkswagen” since it is on every tweet, it does not add any useful information to the tweet.</w:t>
+      </w:r>
+    </w:p>
+    <w:p>
+      <w:pPr>
+        <w:spacing w:line="276" w:lineRule="auto"/>
+        <w:jc w:val="both"/>
+        <w:rPr>
+          <w:lang w:val="en-US"/>
+        </w:rPr>
+      </w:pPr>
+    </w:p>
+    <w:p>
+      <w:pPr>
+        <w:spacing w:line="276" w:lineRule="auto"/>
+        <w:jc w:val="both"/>
+        <w:rPr>
+          <w:lang w:val="en-US"/>
+        </w:rPr>
+      </w:pPr>
+      <w:r>
+        <w:rPr>
+          <w:lang w:val="en-US"/>
+        </w:rPr>
+        <w:t xml:space="preserve">The fourth and last step is </w:t>
+      </w:r>
+      <w:r>
+        <w:rPr>
+          <w:b/>
+          <w:bCs/>
+          <w:lang w:val="en-US"/>
+        </w:rPr>
+        <w:t>stemming</w:t>
+      </w:r>
+      <w:r>
+        <w:rPr>
+          <w:lang w:val="en-US"/>
+        </w:rPr>
+        <w:t xml:space="preserve">. Stemming is the process of transforming a word back to its stem, or root. Once more, it allows to reduce the number of words and yet does not reduce the accuracy and the information of the tweet. For example, “I liked </w:t>
+      </w:r>
+      <w:r>
+        <w:rPr>
+          <w:lang w:val="en-US"/>
+        </w:rPr>
+        <w:t>fishes</w:t>
+      </w:r>
+      <w:r>
+        <w:rPr>
+          <w:lang w:val="en-US"/>
+        </w:rPr>
+        <w:t xml:space="preserve">” and “I like </w:t>
+      </w:r>
+      <w:r>
+        <w:rPr>
+          <w:lang w:val="en-US"/>
+        </w:rPr>
+        <w:t>fish</w:t>
+      </w:r>
+      <w:r>
+        <w:rPr>
+          <w:lang w:val="en-US"/>
+        </w:rPr>
+        <w:t xml:space="preserve">” should be considered synonyms since it is the same sentiment. Stemming will output </w:t>
+      </w:r>
+      <w:r>
+        <w:rPr>
+          <w:lang w:val="en-US"/>
+        </w:rPr>
+        <w:t xml:space="preserve">“I like </w:t>
+      </w:r>
+      <w:r>
+        <w:rPr>
+          <w:lang w:val="en-US"/>
+        </w:rPr>
+        <w:t>fish</w:t>
+      </w:r>
+      <w:r>
+        <w:rPr>
+          <w:lang w:val="en-US"/>
+        </w:rPr>
+        <w:t>”</w:t>
+      </w:r>
+      <w:r>
+        <w:rPr>
+          <w:lang w:val="en-US"/>
+        </w:rPr>
+        <w:t xml:space="preserve"> for both tweets.</w:t>
+      </w:r>
+      <w:r>
+        <w:rPr>
+          <w:lang w:val="en-US"/>
+        </w:rPr>
+        <w:t xml:space="preserve"> It suppresses the tense mark, the plural mark and reduce to their root adverbs and such.</w:t>
+      </w:r>
+    </w:p>
+    <w:p>
+      <w:pPr>
+        <w:spacing w:line="276" w:lineRule="auto"/>
+        <w:jc w:val="both"/>
+        <w:rPr>
+          <w:lang w:val="en-US"/>
+        </w:rPr>
+      </w:pPr>
+    </w:p>
+    <w:p>
+      <w:pPr>
+        <w:spacing w:line="276" w:lineRule="auto"/>
+        <w:jc w:val="both"/>
+        <w:rPr>
+          <w:lang w:val="en-US"/>
+        </w:rPr>
+      </w:pPr>
+      <w:r>
+        <w:rPr>
+          <w:lang w:val="en-US"/>
+        </w:rPr>
+        <w:t>At</w:t>
+      </w:r>
+      <w:r>
+        <w:rPr>
+          <w:lang w:val="en-US"/>
+        </w:rPr>
+        <w:t xml:space="preserve"> the end of </w:t>
+      </w:r>
+      <w:r>
+        <w:rPr>
+          <w:lang w:val="en-US"/>
+        </w:rPr>
+        <w:t>the all</w:t>
+      </w:r>
+      <w:r>
+        <w:rPr>
+          <w:lang w:val="en-US"/>
+        </w:rPr>
+        <w:t xml:space="preserve"> cleaning process, our tweet </w:t>
+      </w:r>
+      <w:r>
+        <w:rPr>
+          <w:lang w:val="en-US"/>
+        </w:rPr>
+        <w:t>“</w:t>
+      </w:r>
+      <w:r>
+        <w:rPr>
+          <w:rFonts w:ascii="Courier New" w:hAnsi="Courier New" w:cs="Courier New"/>
+          <w:sz w:val="21"/>
+          <w:szCs w:val="21"/>
+          <w:lang w:val="en-US"/>
+        </w:rPr>
+        <w:t>I liked a @YouTube video http://youtu.be/pmzZbUioFAQ?a\xa0 2015 Volkswagen Sales Event | “Model Rear End</w:t>
+      </w:r>
+      <w:r>
+        <w:rPr>
+          <w:rFonts w:ascii="Courier New" w:hAnsi="Courier New" w:cs="Courier New"/>
+          <w:sz w:val="21"/>
+          <w:szCs w:val="21"/>
+          <w:lang w:val="en-US"/>
+        </w:rPr>
+        <w:t>” Passat Commercial</w:t>
+      </w:r>
+      <w:r>
+        <w:rPr>
+          <w:lang w:val="en-US"/>
+        </w:rPr>
+        <w:t>”</w:t>
+      </w:r>
+      <w:r>
+        <w:rPr>
+          <w:lang w:val="en-US"/>
+        </w:rPr>
+        <w:t xml:space="preserve"> has been transformed to “</w:t>
+      </w:r>
+      <w:r>
+        <w:rPr>
+          <w:rFonts w:ascii="Courier New" w:hAnsi="Courier New" w:cs="Courier New"/>
+          <w:sz w:val="21"/>
+          <w:szCs w:val="21"/>
+          <w:lang w:val="en-US"/>
+        </w:rPr>
+        <w:t xml:space="preserve">like </w:t>
+      </w:r>
+      <w:proofErr w:type="spellStart"/>
+      <w:r>
+        <w:rPr>
+          <w:rFonts w:ascii="Courier New" w:hAnsi="Courier New" w:cs="Courier New"/>
+          <w:sz w:val="21"/>
+          <w:szCs w:val="21"/>
+          <w:lang w:val="en-US"/>
+        </w:rPr>
+        <w:t>youtub</w:t>
+      </w:r>
+      <w:proofErr w:type="spellEnd"/>
+      <w:r>
+        <w:rPr>
+          <w:rFonts w:ascii="Courier New" w:hAnsi="Courier New" w:cs="Courier New"/>
+          <w:sz w:val="21"/>
+          <w:szCs w:val="21"/>
+          <w:lang w:val="en-US"/>
+        </w:rPr>
+        <w:t xml:space="preserve"> video sale event rear </w:t>
+      </w:r>
+      <w:proofErr w:type="spellStart"/>
+      <w:r>
+        <w:rPr>
+          <w:rFonts w:ascii="Courier New" w:hAnsi="Courier New" w:cs="Courier New"/>
+          <w:sz w:val="21"/>
+          <w:szCs w:val="21"/>
+          <w:lang w:val="en-US"/>
+        </w:rPr>
+        <w:t>passat</w:t>
+      </w:r>
+      <w:proofErr w:type="spellEnd"/>
+      <w:r>
+        <w:rPr>
+          <w:rFonts w:ascii="Courier New" w:hAnsi="Courier New" w:cs="Courier New"/>
+          <w:sz w:val="21"/>
+          <w:szCs w:val="21"/>
+          <w:lang w:val="en-US"/>
+        </w:rPr>
+        <w:t xml:space="preserve"> </w:t>
+      </w:r>
+      <w:proofErr w:type="spellStart"/>
+      <w:r>
+        <w:rPr>
+          <w:rFonts w:ascii="Courier New" w:hAnsi="Courier New" w:cs="Courier New"/>
+          <w:sz w:val="21"/>
+          <w:szCs w:val="21"/>
+          <w:lang w:val="en-US"/>
+        </w:rPr>
+        <w:t>commerci</w:t>
+      </w:r>
+      <w:proofErr w:type="spellEnd"/>
+      <w:r>
+        <w:rPr>
+          <w:rFonts w:ascii="Courier New" w:hAnsi="Courier New" w:cs="Courier New"/>
+          <w:sz w:val="21"/>
+          <w:szCs w:val="21"/>
+          <w:lang w:val="en-US"/>
+        </w:rPr>
+        <w:t>”</w:t>
+      </w:r>
+    </w:p>
+    <w:p>
+      <w:pPr>
+        <w:spacing w:line="276" w:lineRule="auto"/>
+        <w:jc w:val="both"/>
+        <w:rPr>
+          <w:lang w:val="en-US"/>
+        </w:rPr>
+      </w:pPr>
+      <w:bookmarkStart w:id="5" w:name="_GoBack"/>
+      <w:bookmarkEnd w:id="5"/>
+    </w:p>
+    <w:p>
+      <w:pPr>
+        <w:pStyle w:val="Heading2"/>
+        <w:rPr>
+          <w:lang w:val="en-US"/>
+        </w:rPr>
+      </w:pPr>
+      <w:r>
+        <w:rPr>
+          <w:lang w:val="en-US"/>
+        </w:rPr>
+        <w:t>Data quality</w:t>
+      </w:r>
+    </w:p>
+    <w:p>
+      <w:pPr>
+        <w:rPr>
+          <w:lang w:val="en-US"/>
+        </w:rPr>
+      </w:pPr>
+    </w:p>
+    <w:p>
+      <w:pPr>
+        <w:rPr>
+          <w:lang w:val="en-US"/>
+        </w:rPr>
+      </w:pPr>
+    </w:p>
+    <w:p>
+      <w:pPr>
+        <w:rPr>
+          <w:lang w:val="en-US"/>
+        </w:rPr>
+      </w:pPr>
+    </w:p>
+    <w:p>
+      <w:pPr>
+        <w:spacing w:line="276" w:lineRule="auto"/>
+        <w:jc w:val="both"/>
+        <w:rPr>
+          <w:lang w:val="en-US"/>
+        </w:rPr>
+      </w:pPr>
+      <w:r>
+        <w:rPr>
+          <w:lang w:val="en-US"/>
+        </w:rPr>
+        <w:br w:type="page"/>
+      </w:r>
+    </w:p>
+    <w:p>
+      <w:pPr>
+        <w:pStyle w:val="Heading1"/>
+        <w:spacing w:line="276" w:lineRule="auto"/>
+        <w:rPr>
+          <w:lang w:val="en-US"/>
+        </w:rPr>
+      </w:pPr>
+      <w:bookmarkStart w:id="6" w:name="_Toc10102728"/>
       <w:r>
         <w:rPr>
           <w:lang w:val="en-US"/>
@@ -1394,26 +4169,29 @@
         <w:lastRenderedPageBreak/>
         <w:t>Analysis</w:t>
       </w:r>
-      <w:bookmarkEnd w:id="4"/>
-    </w:p>
-    <w:p>
-      <w:pPr>
-        <w:jc w:val="both"/>
-        <w:rPr>
-          <w:lang w:val="en-US"/>
-        </w:rPr>
-      </w:pPr>
-    </w:p>
-    <w:p>
-      <w:pPr>
-        <w:jc w:val="both"/>
-        <w:rPr>
-          <w:lang w:val="en-US"/>
-        </w:rPr>
-      </w:pPr>
-    </w:p>
-    <w:p>
-      <w:pPr>
+      <w:bookmarkEnd w:id="6"/>
+    </w:p>
+    <w:p>
+      <w:pPr>
+        <w:spacing w:line="276" w:lineRule="auto"/>
+        <w:jc w:val="both"/>
+        <w:rPr>
+          <w:lang w:val="en-US"/>
+        </w:rPr>
+      </w:pPr>
+    </w:p>
+    <w:p>
+      <w:pPr>
+        <w:spacing w:line="276" w:lineRule="auto"/>
+        <w:jc w:val="both"/>
+        <w:rPr>
+          <w:lang w:val="en-US"/>
+        </w:rPr>
+      </w:pPr>
+    </w:p>
+    <w:p>
+      <w:pPr>
+        <w:spacing w:line="276" w:lineRule="auto"/>
         <w:jc w:val="both"/>
         <w:rPr>
           <w:lang w:val="en-US"/>
@@ -1429,11 +4207,12 @@
     <w:p>
       <w:pPr>
         <w:pStyle w:val="Heading1"/>
-        <w:rPr>
-          <w:lang w:val="en-US"/>
-        </w:rPr>
-      </w:pPr>
-      <w:bookmarkStart w:id="5" w:name="_Toc8029749"/>
+        <w:spacing w:line="276" w:lineRule="auto"/>
+        <w:rPr>
+          <w:lang w:val="en-US"/>
+        </w:rPr>
+      </w:pPr>
+      <w:bookmarkStart w:id="7" w:name="_Toc10102729"/>
       <w:r>
         <w:rPr>
           <w:lang w:val="en-US"/>
@@ -1441,34 +4220,38 @@
         <w:lastRenderedPageBreak/>
         <w:t>Conclusion</w:t>
       </w:r>
-      <w:bookmarkEnd w:id="5"/>
-    </w:p>
-    <w:p>
-      <w:pPr>
-        <w:jc w:val="both"/>
-        <w:rPr>
-          <w:lang w:val="en-US"/>
-        </w:rPr>
-      </w:pPr>
-    </w:p>
-    <w:p>
-      <w:pPr>
-        <w:jc w:val="both"/>
-        <w:rPr>
-          <w:lang w:val="en-US"/>
-        </w:rPr>
-      </w:pPr>
-    </w:p>
-    <w:p>
-      <w:pPr>
-        <w:jc w:val="both"/>
-        <w:rPr>
-          <w:lang w:val="en-US"/>
-        </w:rPr>
-      </w:pPr>
-    </w:p>
-    <w:p>
-      <w:pPr>
+      <w:bookmarkEnd w:id="7"/>
+    </w:p>
+    <w:p>
+      <w:pPr>
+        <w:spacing w:line="276" w:lineRule="auto"/>
+        <w:jc w:val="both"/>
+        <w:rPr>
+          <w:lang w:val="en-US"/>
+        </w:rPr>
+      </w:pPr>
+    </w:p>
+    <w:p>
+      <w:pPr>
+        <w:spacing w:line="276" w:lineRule="auto"/>
+        <w:jc w:val="both"/>
+        <w:rPr>
+          <w:lang w:val="en-US"/>
+        </w:rPr>
+      </w:pPr>
+    </w:p>
+    <w:p>
+      <w:pPr>
+        <w:spacing w:line="276" w:lineRule="auto"/>
+        <w:jc w:val="both"/>
+        <w:rPr>
+          <w:lang w:val="en-US"/>
+        </w:rPr>
+      </w:pPr>
+    </w:p>
+    <w:p>
+      <w:pPr>
+        <w:spacing w:line="276" w:lineRule="auto"/>
         <w:jc w:val="both"/>
         <w:rPr>
           <w:lang w:val="en-US"/>
@@ -1521,6 +4304,11 @@
         <w:docPartUnique/>
       </w:docPartObj>
     </w:sdtPr>
+    <w:sdtEndPr>
+      <w:rPr>
+        <w:rStyle w:val="PageNumber"/>
+      </w:rPr>
+    </w:sdtEndPr>
     <w:sdtContent>
       <w:p>
         <w:pPr>
@@ -1572,6 +4360,11 @@
         <w:docPartUnique/>
       </w:docPartObj>
     </w:sdtPr>
+    <w:sdtEndPr>
+      <w:rPr>
+        <w:rStyle w:val="PageNumber"/>
+      </w:rPr>
+    </w:sdtEndPr>
     <w:sdtContent>
       <w:p>
         <w:pPr>
@@ -1712,6 +4505,41 @@
           <w:lang w:val="en-US"/>
         </w:rPr>
         <w:t>https://www.jstor.org/stable/504744?seq=1#page_scan_tab_contents</w:t>
+      </w:r>
+    </w:p>
+  </w:footnote>
+  <w:footnote w:id="2">
+    <w:p>
+      <w:pPr>
+        <w:pStyle w:val="FootnoteText"/>
+      </w:pPr>
+      <w:r>
+        <w:rPr>
+          <w:rStyle w:val="FootnoteReference"/>
+        </w:rPr>
+        <w:footnoteRef/>
+      </w:r>
+      <w:r>
+        <w:t xml:space="preserve"> Twitterscraper Package by Ahmet </w:t>
+      </w:r>
+      <w:proofErr w:type="spellStart"/>
+      <w:r>
+        <w:t>Taspinar</w:t>
+      </w:r>
+      <w:proofErr w:type="spellEnd"/>
+      <w:r>
+        <w:t xml:space="preserve">, MIT License, </w:t>
+      </w:r>
+      <w:hyperlink r:id="rId1" w:history="1">
+        <w:r>
+          <w:rPr>
+            <w:rStyle w:val="Hyperlink"/>
+          </w:rPr>
+          <w:t>https://github.com/taspinar/twitterscraper</w:t>
+        </w:r>
+      </w:hyperlink>
+      <w:r>
+        <w:t xml:space="preserve"> </w:t>
       </w:r>
     </w:p>
   </w:footnote>
@@ -1837,6 +4665,7 @@
     <w:lsdException w:name="HTML Sample" w:semiHidden="1" w:unhideWhenUsed="1"/>
     <w:lsdException w:name="HTML Typewriter" w:semiHidden="1" w:unhideWhenUsed="1"/>
     <w:lsdException w:name="HTML Variable" w:semiHidden="1" w:unhideWhenUsed="1"/>
+    <w:lsdException w:name="Normal Table" w:semiHidden="1" w:unhideWhenUsed="1"/>
     <w:lsdException w:name="annotation subject" w:semiHidden="1" w:unhideWhenUsed="1"/>
     <w:lsdException w:name="No List" w:semiHidden="1" w:unhideWhenUsed="1"/>
     <w:lsdException w:name="Outline List 1" w:semiHidden="1" w:unhideWhenUsed="1"/>
@@ -1883,8 +4712,10 @@
     <w:lsdException w:name="Table Subtle 2" w:semiHidden="1" w:unhideWhenUsed="1"/>
     <w:lsdException w:name="Table Web 1" w:semiHidden="1" w:unhideWhenUsed="1"/>
     <w:lsdException w:name="Table Web 2" w:semiHidden="1" w:unhideWhenUsed="1"/>
+    <w:lsdException w:name="Table Web 3" w:semiHidden="1" w:unhideWhenUsed="1"/>
     <w:lsdException w:name="Balloon Text" w:semiHidden="1" w:unhideWhenUsed="1"/>
     <w:lsdException w:name="Table Grid" w:uiPriority="39"/>
+    <w:lsdException w:name="Table Theme" w:semiHidden="1" w:unhideWhenUsed="1"/>
     <w:lsdException w:name="Placeholder Text" w:semiHidden="1"/>
     <w:lsdException w:name="No Spacing" w:uiPriority="1" w:qFormat="1"/>
     <w:lsdException w:name="Light Shading" w:uiPriority="60"/>
@@ -2325,6 +5156,90 @@
       <w:vertAlign w:val="superscript"/>
     </w:rPr>
   </w:style>
+  <w:style w:type="paragraph" w:styleId="TOC2">
+    <w:name w:val="toc 2"/>
+    <w:basedOn w:val="Normal"/>
+    <w:next w:val="Normal"/>
+    <w:autoRedefine/>
+    <w:uiPriority w:val="39"/>
+    <w:unhideWhenUsed/>
+    <w:rsid w:val="00527659"/>
+    <w:pPr>
+      <w:spacing w:after="100"/>
+      <w:ind w:left="240"/>
+    </w:pPr>
+  </w:style>
+  <w:style w:type="character" w:styleId="UnresolvedMention">
+    <w:name w:val="Unresolved Mention"/>
+    <w:basedOn w:val="DefaultParagraphFont"/>
+    <w:uiPriority w:val="99"/>
+    <w:rsid w:val="009F2563"/>
+    <w:rPr>
+      <w:color w:val="605E5C"/>
+      <w:shd w:val="clear" w:color="auto" w:fill="E1DFDD"/>
+    </w:rPr>
+  </w:style>
+  <w:style w:type="table" w:styleId="TableGrid">
+    <w:name w:val="Table Grid"/>
+    <w:basedOn w:val="TableNormal"/>
+    <w:uiPriority w:val="39"/>
+    <w:rsid w:val="00B61FFC"/>
+    <w:tblPr>
+      <w:tblBorders>
+        <w:top w:val="single" w:sz="4" w:space="0" w:color="auto"/>
+        <w:left w:val="single" w:sz="4" w:space="0" w:color="auto"/>
+        <w:bottom w:val="single" w:sz="4" w:space="0" w:color="auto"/>
+        <w:right w:val="single" w:sz="4" w:space="0" w:color="auto"/>
+        <w:insideH w:val="single" w:sz="4" w:space="0" w:color="auto"/>
+        <w:insideV w:val="single" w:sz="4" w:space="0" w:color="auto"/>
+      </w:tblBorders>
+    </w:tblPr>
+  </w:style>
+  <w:style w:type="paragraph" w:styleId="HTMLPreformatted">
+    <w:name w:val="HTML Preformatted"/>
+    <w:basedOn w:val="Normal"/>
+    <w:link w:val="HTMLPreformattedChar"/>
+    <w:uiPriority w:val="99"/>
+    <w:unhideWhenUsed/>
+    <w:rsid w:val="00B61FFC"/>
+    <w:pPr>
+      <w:tabs>
+        <w:tab w:val="left" w:pos="916"/>
+        <w:tab w:val="left" w:pos="1832"/>
+        <w:tab w:val="left" w:pos="2748"/>
+        <w:tab w:val="left" w:pos="3664"/>
+        <w:tab w:val="left" w:pos="4580"/>
+        <w:tab w:val="left" w:pos="5496"/>
+        <w:tab w:val="left" w:pos="6412"/>
+        <w:tab w:val="left" w:pos="7328"/>
+        <w:tab w:val="left" w:pos="8244"/>
+        <w:tab w:val="left" w:pos="9160"/>
+        <w:tab w:val="left" w:pos="10076"/>
+        <w:tab w:val="left" w:pos="10992"/>
+        <w:tab w:val="left" w:pos="11908"/>
+        <w:tab w:val="left" w:pos="12824"/>
+        <w:tab w:val="left" w:pos="13740"/>
+        <w:tab w:val="left" w:pos="14656"/>
+      </w:tabs>
+    </w:pPr>
+    <w:rPr>
+      <w:rFonts w:ascii="Courier New" w:eastAsia="Times New Roman" w:hAnsi="Courier New" w:cs="Courier New"/>
+      <w:sz w:val="20"/>
+      <w:szCs w:val="20"/>
+    </w:rPr>
+  </w:style>
+  <w:style w:type="character" w:customStyle="1" w:styleId="HTMLPreformattedChar">
+    <w:name w:val="HTML Preformatted Char"/>
+    <w:basedOn w:val="DefaultParagraphFont"/>
+    <w:link w:val="HTMLPreformatted"/>
+    <w:uiPriority w:val="99"/>
+    <w:rsid w:val="00B61FFC"/>
+    <w:rPr>
+      <w:rFonts w:ascii="Courier New" w:eastAsia="Times New Roman" w:hAnsi="Courier New" w:cs="Courier New"/>
+      <w:sz w:val="20"/>
+      <w:szCs w:val="20"/>
+    </w:rPr>
+  </w:style>
 </w:styles>
 </file>
 
@@ -2594,7 +5509,7 @@
 </file>
 
 <file path=customXml/itemProps1.xml><?xml version="1.0" encoding="utf-8"?>
-<ds:datastoreItem xmlns:ds="http://schemas.openxmlformats.org/officeDocument/2006/customXml" ds:itemID="{468A7B05-FE77-9E44-BF81-F753C96A2605}">
+<ds:datastoreItem xmlns:ds="http://schemas.openxmlformats.org/officeDocument/2006/customXml" ds:itemID="{42BB11E3-9E7F-2B4B-8BC0-92C5BF3DAAFF}">
   <ds:schemaRefs>
     <ds:schemaRef ds:uri="http://schemas.openxmlformats.org/officeDocument/2006/bibliography"/>
   </ds:schemaRefs>

</xml_diff>

<commit_message>
W: add lemma text
</commit_message>
<xml_diff>
--- a/Master Project.docx
+++ b/Master Project.docx
@@ -1680,15 +1680,39 @@
         <w:rPr>
           <w:lang w:val="en-US"/>
         </w:rPr>
-        <w:t>Labeled word and cl</w:t>
-      </w:r>
-      <w:bookmarkStart w:id="4" w:name="_GoBack"/>
-      <w:bookmarkEnd w:id="4"/>
-      <w:r>
-        <w:rPr>
-          <w:lang w:val="en-US"/>
-        </w:rPr>
-        <w:t>ustering</w:t>
+        <w:t>Labeled word and clustering</w:t>
+      </w:r>
+    </w:p>
+    <w:p>
+      <w:pPr>
+        <w:spacing w:line="276" w:lineRule="auto"/>
+        <w:jc w:val="both"/>
+        <w:rPr>
+          <w:lang w:val="en-US"/>
+        </w:rPr>
+      </w:pPr>
+      <w:r>
+        <w:rPr>
+          <w:lang w:val="en-US"/>
+        </w:rPr>
+        <w:tab/>
+        <w:t>LDA</w:t>
+      </w:r>
+    </w:p>
+    <w:p>
+      <w:pPr>
+        <w:spacing w:line="276" w:lineRule="auto"/>
+        <w:jc w:val="both"/>
+        <w:rPr>
+          <w:lang w:val="en-US"/>
+        </w:rPr>
+      </w:pPr>
+      <w:r>
+        <w:rPr>
+          <w:lang w:val="en-US"/>
+        </w:rPr>
+        <w:tab/>
+        <w:t>Naïve Bayes</w:t>
       </w:r>
     </w:p>
     <w:p>
@@ -1746,7 +1770,7 @@
           <w:lang w:val="en-US"/>
         </w:rPr>
       </w:pPr>
-      <w:bookmarkStart w:id="5" w:name="_Toc10115936"/>
+      <w:bookmarkStart w:id="4" w:name="_Toc10115936"/>
       <w:r>
         <w:rPr>
           <w:lang w:val="en-US"/>
@@ -1754,32 +1778,32 @@
         <w:lastRenderedPageBreak/>
         <w:t>Data Preparation</w:t>
       </w:r>
+      <w:bookmarkEnd w:id="4"/>
+    </w:p>
+    <w:p>
+      <w:pPr>
+        <w:spacing w:line="276" w:lineRule="auto"/>
+        <w:jc w:val="both"/>
+        <w:rPr>
+          <w:lang w:val="en-US"/>
+        </w:rPr>
+      </w:pPr>
+    </w:p>
+    <w:p>
+      <w:pPr>
+        <w:pStyle w:val="Heading2"/>
+        <w:rPr>
+          <w:lang w:val="en-US"/>
+        </w:rPr>
+      </w:pPr>
+      <w:bookmarkStart w:id="5" w:name="_Toc10115937"/>
+      <w:r>
+        <w:rPr>
+          <w:lang w:val="en-US"/>
+        </w:rPr>
+        <w:t>Data Collection</w:t>
+      </w:r>
       <w:bookmarkEnd w:id="5"/>
-    </w:p>
-    <w:p>
-      <w:pPr>
-        <w:spacing w:line="276" w:lineRule="auto"/>
-        <w:jc w:val="both"/>
-        <w:rPr>
-          <w:lang w:val="en-US"/>
-        </w:rPr>
-      </w:pPr>
-    </w:p>
-    <w:p>
-      <w:pPr>
-        <w:pStyle w:val="Heading2"/>
-        <w:rPr>
-          <w:lang w:val="en-US"/>
-        </w:rPr>
-      </w:pPr>
-      <w:bookmarkStart w:id="6" w:name="_Toc10115937"/>
-      <w:r>
-        <w:rPr>
-          <w:lang w:val="en-US"/>
-        </w:rPr>
-        <w:t>Data Collection</w:t>
-      </w:r>
-      <w:bookmarkEnd w:id="6"/>
     </w:p>
     <w:p>
       <w:pPr>
@@ -3751,14 +3775,14 @@
           <w:lang w:val="en-US"/>
         </w:rPr>
       </w:pPr>
-      <w:bookmarkStart w:id="7" w:name="_Toc10115938"/>
+      <w:bookmarkStart w:id="6" w:name="_Toc10115938"/>
       <w:r>
         <w:rPr>
           <w:lang w:val="en-US"/>
         </w:rPr>
         <w:t>Data Cleaning</w:t>
       </w:r>
-      <w:bookmarkEnd w:id="7"/>
+      <w:bookmarkEnd w:id="6"/>
     </w:p>
     <w:p>
       <w:pPr>
@@ -4038,7 +4062,7 @@
         <w:rPr>
           <w:lang w:val="en-US"/>
         </w:rPr>
-        <w:t xml:space="preserve">The fourth and last step is </w:t>
+        <w:t xml:space="preserve">The fourth step is </w:t>
       </w:r>
       <w:r>
         <w:rPr>
@@ -4046,327 +4070,31 @@
           <w:bCs/>
           <w:lang w:val="en-US"/>
         </w:rPr>
-        <w:t>stemming</w:t>
-      </w:r>
-      <w:r>
-        <w:rPr>
-          <w:lang w:val="en-US"/>
-        </w:rPr>
-        <w:t xml:space="preserve">. Stemming is the process of transforming a word back to its stem, or root. Once more, it allows to reduce the number of words and yet does not reduce the accuracy and the information of the tweet. For example, “I liked </w:t>
-      </w:r>
-      <w:r>
-        <w:rPr>
-          <w:lang w:val="en-US"/>
-        </w:rPr>
-        <w:t>fishes</w:t>
-      </w:r>
-      <w:r>
-        <w:rPr>
-          <w:lang w:val="en-US"/>
-        </w:rPr>
-        <w:t xml:space="preserve">” and “I like </w:t>
-      </w:r>
-      <w:r>
-        <w:rPr>
-          <w:lang w:val="en-US"/>
-        </w:rPr>
-        <w:t>fish</w:t>
-      </w:r>
-      <w:r>
-        <w:rPr>
-          <w:lang w:val="en-US"/>
-        </w:rPr>
-        <w:t xml:space="preserve">” should be considered synonyms since it is the same sentiment. Stemming will output “I like </w:t>
-      </w:r>
-      <w:r>
-        <w:rPr>
-          <w:lang w:val="en-US"/>
-        </w:rPr>
-        <w:t>fish</w:t>
-      </w:r>
-      <w:r>
-        <w:rPr>
-          <w:lang w:val="en-US"/>
-        </w:rPr>
-        <w:t>” for both tweets.</w:t>
-      </w:r>
-      <w:r>
-        <w:rPr>
-          <w:lang w:val="en-US"/>
-        </w:rPr>
-        <w:t xml:space="preserve"> It suppresses the tense mark, the plural mark and reduce to their root adverbs and such.</w:t>
-      </w:r>
-    </w:p>
-    <w:p>
-      <w:pPr>
-        <w:spacing w:line="276" w:lineRule="auto"/>
-        <w:jc w:val="both"/>
-        <w:rPr>
-          <w:lang w:val="en-US"/>
-        </w:rPr>
-      </w:pPr>
-    </w:p>
-    <w:p>
-      <w:pPr>
-        <w:spacing w:line="276" w:lineRule="auto"/>
-        <w:jc w:val="both"/>
-        <w:rPr>
-          <w:lang w:val="en-US"/>
-        </w:rPr>
-      </w:pPr>
-      <w:r>
-        <w:rPr>
-          <w:lang w:val="en-US"/>
-        </w:rPr>
-        <w:t>At</w:t>
-      </w:r>
-      <w:r>
-        <w:rPr>
-          <w:lang w:val="en-US"/>
-        </w:rPr>
-        <w:t xml:space="preserve"> the end of </w:t>
-      </w:r>
-      <w:r>
-        <w:rPr>
-          <w:lang w:val="en-US"/>
-        </w:rPr>
-        <w:t>the all</w:t>
-      </w:r>
-      <w:r>
-        <w:rPr>
-          <w:lang w:val="en-US"/>
-        </w:rPr>
-        <w:t xml:space="preserve"> cleaning process, our tweet “</w:t>
-      </w:r>
-      <w:r>
-        <w:rPr>
-          <w:rFonts w:ascii="Courier New" w:hAnsi="Courier New" w:cs="Courier New"/>
-          <w:sz w:val="21"/>
-          <w:szCs w:val="21"/>
-          <w:lang w:val="en-US"/>
-        </w:rPr>
-        <w:t>I liked a @YouTube video http://youtu.be/pmzZbUioFAQ?a\xa0 2015 Volkswagen Sales Event | “Model Rear End</w:t>
-      </w:r>
-      <w:r>
-        <w:rPr>
-          <w:rFonts w:ascii="Courier New" w:hAnsi="Courier New" w:cs="Courier New"/>
-          <w:sz w:val="21"/>
-          <w:szCs w:val="21"/>
-          <w:lang w:val="en-US"/>
-        </w:rPr>
-        <w:t>” Passat Commercial</w:t>
-      </w:r>
-      <w:r>
-        <w:rPr>
-          <w:lang w:val="en-US"/>
-        </w:rPr>
-        <w:t>” has been transformed to “</w:t>
-      </w:r>
-      <w:r>
-        <w:rPr>
-          <w:rFonts w:ascii="Courier New" w:hAnsi="Courier New" w:cs="Courier New"/>
-          <w:sz w:val="21"/>
-          <w:szCs w:val="21"/>
-          <w:lang w:val="en-US"/>
-        </w:rPr>
-        <w:t xml:space="preserve">like </w:t>
-      </w:r>
-      <w:proofErr w:type="spellStart"/>
-      <w:r>
-        <w:rPr>
-          <w:rFonts w:ascii="Courier New" w:hAnsi="Courier New" w:cs="Courier New"/>
-          <w:sz w:val="21"/>
-          <w:szCs w:val="21"/>
-          <w:lang w:val="en-US"/>
-        </w:rPr>
-        <w:t>youtub</w:t>
-      </w:r>
-      <w:proofErr w:type="spellEnd"/>
-      <w:r>
-        <w:rPr>
-          <w:rFonts w:ascii="Courier New" w:hAnsi="Courier New" w:cs="Courier New"/>
-          <w:sz w:val="21"/>
-          <w:szCs w:val="21"/>
-          <w:lang w:val="en-US"/>
-        </w:rPr>
-        <w:t xml:space="preserve"> video sale event rear </w:t>
-      </w:r>
-      <w:proofErr w:type="spellStart"/>
-      <w:r>
-        <w:rPr>
-          <w:rFonts w:ascii="Courier New" w:hAnsi="Courier New" w:cs="Courier New"/>
-          <w:sz w:val="21"/>
-          <w:szCs w:val="21"/>
-          <w:lang w:val="en-US"/>
-        </w:rPr>
-        <w:t>passat</w:t>
-      </w:r>
-      <w:proofErr w:type="spellEnd"/>
-      <w:r>
-        <w:rPr>
-          <w:rFonts w:ascii="Courier New" w:hAnsi="Courier New" w:cs="Courier New"/>
-          <w:sz w:val="21"/>
-          <w:szCs w:val="21"/>
-          <w:lang w:val="en-US"/>
-        </w:rPr>
-        <w:t xml:space="preserve"> </w:t>
-      </w:r>
-      <w:proofErr w:type="spellStart"/>
-      <w:r>
-        <w:rPr>
-          <w:rFonts w:ascii="Courier New" w:hAnsi="Courier New" w:cs="Courier New"/>
-          <w:sz w:val="21"/>
-          <w:szCs w:val="21"/>
-          <w:lang w:val="en-US"/>
-        </w:rPr>
-        <w:t>commerci</w:t>
-      </w:r>
-      <w:proofErr w:type="spellEnd"/>
-      <w:r>
-        <w:rPr>
-          <w:rFonts w:ascii="Courier New" w:hAnsi="Courier New" w:cs="Courier New"/>
-          <w:sz w:val="21"/>
-          <w:szCs w:val="21"/>
-          <w:lang w:val="en-US"/>
-        </w:rPr>
-        <w:t>”</w:t>
-      </w:r>
-    </w:p>
-    <w:p>
-      <w:pPr>
-        <w:spacing w:line="276" w:lineRule="auto"/>
-        <w:jc w:val="both"/>
-        <w:rPr>
-          <w:lang w:val="en-US"/>
-        </w:rPr>
-      </w:pPr>
-    </w:p>
-    <w:p>
-      <w:pPr>
-        <w:pStyle w:val="Heading2"/>
-        <w:rPr>
-          <w:lang w:val="en-US"/>
-        </w:rPr>
-      </w:pPr>
-      <w:bookmarkStart w:id="8" w:name="_Toc10115939"/>
-      <w:r>
-        <w:rPr>
-          <w:lang w:val="en-US"/>
-        </w:rPr>
-        <w:t>Data quality</w:t>
-      </w:r>
-      <w:bookmarkEnd w:id="8"/>
-    </w:p>
-    <w:p>
-      <w:pPr>
-        <w:jc w:val="both"/>
-        <w:rPr>
-          <w:lang w:val="en-US"/>
-        </w:rPr>
-      </w:pPr>
-    </w:p>
-    <w:p>
-      <w:pPr>
-        <w:jc w:val="both"/>
-        <w:rPr>
-          <w:lang w:val="en-US"/>
-        </w:rPr>
-      </w:pPr>
-      <w:r>
-        <w:rPr>
-          <w:lang w:val="en-US"/>
-        </w:rPr>
-        <w:t>Data quality is at the center of every problematic linked to data. At the start in relational database, a huge part of the database management is to make sure that the right format is entered, there is no missing values or no duplicates across the system. For unstructured data such as text, it is even harder to monitor the overall quality of the database.</w:t>
-      </w:r>
-    </w:p>
-    <w:p>
-      <w:pPr>
-        <w:jc w:val="both"/>
-        <w:rPr>
-          <w:lang w:val="en-US"/>
-        </w:rPr>
-      </w:pPr>
-    </w:p>
-    <w:p>
-      <w:pPr>
-        <w:jc w:val="both"/>
-        <w:rPr>
-          <w:lang w:val="en-US"/>
-        </w:rPr>
-      </w:pPr>
-      <w:r>
-        <w:rPr>
-          <w:lang w:val="en-US"/>
-        </w:rPr>
-        <w:t>To asses</w:t>
-      </w:r>
-      <w:r>
-        <w:rPr>
-          <w:lang w:val="en-US"/>
-        </w:rPr>
-        <w:t>s</w:t>
-      </w:r>
-      <w:r>
-        <w:rPr>
-          <w:lang w:val="en-US"/>
-        </w:rPr>
-        <w:t xml:space="preserve"> to quality of the tweets we have collected we will use the Text Quality Dimensions of</w:t>
-      </w:r>
-      <w:r>
-        <w:rPr>
-          <w:lang w:val="en-US"/>
-        </w:rPr>
-        <w:t xml:space="preserve"> Daniel Sonntag</w:t>
-      </w:r>
-      <w:r>
-        <w:rPr>
-          <w:rStyle w:val="FootnoteReference"/>
-          <w:lang w:val="en-US"/>
-        </w:rPr>
-        <w:footnoteReference w:id="3"/>
-      </w:r>
-      <w:r>
-        <w:rPr>
-          <w:lang w:val="en-US"/>
-        </w:rPr>
-        <w:t xml:space="preserve">. Note that we will not compute a score but only using </w:t>
-      </w:r>
-      <w:proofErr w:type="spellStart"/>
-      <w:r>
-        <w:rPr>
-          <w:lang w:val="en-US"/>
-        </w:rPr>
-        <w:t>Sonnatg’s</w:t>
-      </w:r>
-      <w:proofErr w:type="spellEnd"/>
-      <w:r>
-        <w:rPr>
-          <w:lang w:val="en-US"/>
-        </w:rPr>
-        <w:t xml:space="preserve"> dimensions as framework to think about the quality of our tweets.</w:t>
-      </w:r>
-    </w:p>
-    <w:p>
-      <w:pPr>
-        <w:jc w:val="both"/>
-        <w:rPr>
-          <w:lang w:val="en-US"/>
-        </w:rPr>
-      </w:pPr>
-    </w:p>
-    <w:p>
-      <w:pPr>
-        <w:jc w:val="both"/>
-        <w:rPr>
-          <w:lang w:val="en-US"/>
-        </w:rPr>
-      </w:pPr>
-      <w:r>
-        <w:rPr>
-          <w:lang w:val="en-US"/>
-        </w:rPr>
-        <w:lastRenderedPageBreak/>
+        <w:t>lemmatization</w:t>
+      </w:r>
+      <w:r>
+        <w:rPr>
+          <w:lang w:val="en-US"/>
+        </w:rPr>
+        <w:t xml:space="preserve">. The process of lemmatization allows to transform all words in third person to first person and verbs that have past tense or future tense to be put pack to present. </w:t>
+      </w:r>
+      <w:r>
+        <w:rPr>
+          <w:lang w:val="en-US"/>
+        </w:rPr>
         <w:t xml:space="preserve">The </w:t>
+      </w:r>
+      <w:r>
+        <w:rPr>
+          <w:lang w:val="en-US"/>
+        </w:rPr>
+        <w:t>fifth</w:t>
+      </w:r>
+      <w:r>
+        <w:rPr>
+          <w:lang w:val="en-US"/>
+        </w:rPr>
+        <w:t xml:space="preserve"> and last step is </w:t>
       </w:r>
       <w:r>
         <w:rPr>
@@ -4374,49 +4102,163 @@
           <w:bCs/>
           <w:lang w:val="en-US"/>
         </w:rPr>
-        <w:t>intrinsic text quality</w:t>
-      </w:r>
-      <w:r>
-        <w:rPr>
-          <w:lang w:val="en-US"/>
-        </w:rPr>
-        <w:t>, as stated in the paper, can yet not be assessed automatically. We can only infer that as most of the tweets are emitted by non-competent authorities or persona or bots, the i</w:t>
-      </w:r>
-      <w:r>
-        <w:rPr>
-          <w:lang w:val="en-US"/>
-        </w:rPr>
-        <w:t>ntrinsic</w:t>
-      </w:r>
-      <w:r>
-        <w:rPr>
-          <w:lang w:val="en-US"/>
-        </w:rPr>
-        <w:t xml:space="preserve"> </w:t>
-      </w:r>
-      <w:r>
-        <w:rPr>
-          <w:lang w:val="en-US"/>
-        </w:rPr>
-        <w:t>text</w:t>
-      </w:r>
-      <w:r>
-        <w:rPr>
-          <w:lang w:val="en-US"/>
-        </w:rPr>
-        <w:t xml:space="preserve"> </w:t>
-      </w:r>
-      <w:r>
-        <w:rPr>
-          <w:lang w:val="en-US"/>
-        </w:rPr>
-        <w:t>quality</w:t>
-      </w:r>
-      <w:r>
-        <w:rPr>
-          <w:lang w:val="en-US"/>
-        </w:rPr>
-        <w:t xml:space="preserve"> is not particularly good. The </w:t>
+        <w:t>stemming</w:t>
+      </w:r>
+      <w:r>
+        <w:rPr>
+          <w:lang w:val="en-US"/>
+        </w:rPr>
+        <w:t xml:space="preserve">. Stemming is the process of transforming a word back to its stem, or root. Once more, it allows to reduce the number of words and yet does not reduce the accuracy and the information of the tweet. </w:t>
+      </w:r>
+      <w:r>
+        <w:rPr>
+          <w:lang w:val="en-US"/>
+        </w:rPr>
+        <w:t xml:space="preserve">Thanks to both these steps, it reduces the number of different </w:t>
+      </w:r>
+      <w:bookmarkStart w:id="7" w:name="_GoBack"/>
+      <w:bookmarkEnd w:id="7"/>
+      <w:r>
+        <w:rPr>
+          <w:lang w:val="en-US"/>
+        </w:rPr>
+        <w:t>versions of one verb or word to keep the most information out of every tweet.</w:t>
+      </w:r>
+    </w:p>
+    <w:p>
+      <w:pPr>
+        <w:spacing w:line="276" w:lineRule="auto"/>
+        <w:jc w:val="both"/>
+        <w:rPr>
+          <w:lang w:val="en-US"/>
+        </w:rPr>
+      </w:pPr>
+    </w:p>
+    <w:p>
+      <w:pPr>
+        <w:pStyle w:val="Heading2"/>
+        <w:rPr>
+          <w:lang w:val="en-US"/>
+        </w:rPr>
+      </w:pPr>
+      <w:bookmarkStart w:id="8" w:name="_Toc10115939"/>
+      <w:r>
+        <w:rPr>
+          <w:lang w:val="en-US"/>
+        </w:rPr>
+        <w:t>Data quality</w:t>
+      </w:r>
+      <w:bookmarkEnd w:id="8"/>
+    </w:p>
+    <w:p>
+      <w:pPr>
+        <w:jc w:val="both"/>
+        <w:rPr>
+          <w:lang w:val="en-US"/>
+        </w:rPr>
+      </w:pPr>
+    </w:p>
+    <w:p>
+      <w:pPr>
+        <w:jc w:val="both"/>
+        <w:rPr>
+          <w:lang w:val="en-US"/>
+        </w:rPr>
+      </w:pPr>
+      <w:r>
+        <w:rPr>
+          <w:lang w:val="en-US"/>
+        </w:rPr>
+        <w:t>Data quality is at the center of every problematic linked to data. At the start in relational database, a huge part of the database management is to make sure that the right format is entered, there is no missing values or no duplicates across the system. For unstructured data such as text, it is even harder to monitor the overall quality of the database.</w:t>
+      </w:r>
+    </w:p>
+    <w:p>
+      <w:pPr>
+        <w:jc w:val="both"/>
+        <w:rPr>
+          <w:lang w:val="en-US"/>
+        </w:rPr>
+      </w:pPr>
+    </w:p>
+    <w:p>
+      <w:pPr>
+        <w:jc w:val="both"/>
+        <w:rPr>
+          <w:lang w:val="en-US"/>
+        </w:rPr>
+      </w:pPr>
+      <w:r>
+        <w:rPr>
+          <w:lang w:val="en-US"/>
+        </w:rPr>
+        <w:t>To asses</w:t>
+      </w:r>
+      <w:r>
+        <w:rPr>
+          <w:lang w:val="en-US"/>
+        </w:rPr>
+        <w:t>s</w:t>
+      </w:r>
+      <w:r>
+        <w:rPr>
+          <w:lang w:val="en-US"/>
+        </w:rPr>
+        <w:t xml:space="preserve"> to quality of the tweets we have collected we will use the Text Quality Dimensions of</w:t>
+      </w:r>
+      <w:r>
+        <w:rPr>
+          <w:lang w:val="en-US"/>
+        </w:rPr>
+        <w:t xml:space="preserve"> Daniel Sonntag</w:t>
+      </w:r>
+      <w:r>
+        <w:rPr>
+          <w:rStyle w:val="FootnoteReference"/>
+          <w:lang w:val="en-US"/>
+        </w:rPr>
+        <w:footnoteReference w:id="3"/>
+      </w:r>
+      <w:r>
+        <w:rPr>
+          <w:lang w:val="en-US"/>
+        </w:rPr>
+        <w:t xml:space="preserve">. Note that we will not compute a score but only using </w:t>
+      </w:r>
+      <w:proofErr w:type="spellStart"/>
+      <w:r>
+        <w:rPr>
+          <w:lang w:val="en-US"/>
+        </w:rPr>
+        <w:t>Sonnatg’s</w:t>
+      </w:r>
+      <w:proofErr w:type="spellEnd"/>
+      <w:r>
+        <w:rPr>
+          <w:lang w:val="en-US"/>
+        </w:rPr>
+        <w:t xml:space="preserve"> dimensions as framework to think about the quality of our tweets.</w:t>
+      </w:r>
+    </w:p>
+    <w:p>
+      <w:pPr>
+        <w:jc w:val="both"/>
+        <w:rPr>
+          <w:lang w:val="en-US"/>
+        </w:rPr>
+      </w:pPr>
+    </w:p>
+    <w:p>
+      <w:pPr>
+        <w:jc w:val="both"/>
+        <w:rPr>
+          <w:lang w:val="en-US"/>
+        </w:rPr>
+      </w:pPr>
+      <w:r>
+        <w:rPr>
+          <w:lang w:val="en-US"/>
+        </w:rPr>
+        <w:t xml:space="preserve">The </w:t>
       </w:r>
       <w:r>
         <w:rPr>
@@ -4424,13 +4266,70 @@
           <w:bCs/>
           <w:lang w:val="en-US"/>
         </w:rPr>
+        <w:t>intrinsic text quality</w:t>
+      </w:r>
+      <w:r>
+        <w:rPr>
+          <w:lang w:val="en-US"/>
+        </w:rPr>
+        <w:t>, as stated in the paper, can yet not be assessed automatically. We can only infer that as most of the tweets are emitted by non-competent authorities or persona or bots, the i</w:t>
+      </w:r>
+      <w:r>
+        <w:rPr>
+          <w:lang w:val="en-US"/>
+        </w:rPr>
+        <w:t>ntrinsic</w:t>
+      </w:r>
+      <w:r>
+        <w:rPr>
+          <w:lang w:val="en-US"/>
+        </w:rPr>
+        <w:t xml:space="preserve"> </w:t>
+      </w:r>
+      <w:r>
+        <w:rPr>
+          <w:lang w:val="en-US"/>
+        </w:rPr>
+        <w:t>text</w:t>
+      </w:r>
+      <w:r>
+        <w:rPr>
+          <w:lang w:val="en-US"/>
+        </w:rPr>
+        <w:t xml:space="preserve"> </w:t>
+      </w:r>
+      <w:r>
+        <w:rPr>
+          <w:lang w:val="en-US"/>
+        </w:rPr>
+        <w:t>quality</w:t>
+      </w:r>
+      <w:r>
+        <w:rPr>
+          <w:lang w:val="en-US"/>
+        </w:rPr>
+        <w:t xml:space="preserve"> is not particularly good. The </w:t>
+      </w:r>
+      <w:r>
+        <w:rPr>
+          <w:b/>
+          <w:bCs/>
+          <w:lang w:val="en-US"/>
+        </w:rPr>
         <w:t>accessibility of texts</w:t>
       </w:r>
       <w:r>
         <w:rPr>
           <w:lang w:val="en-US"/>
         </w:rPr>
-        <w:t xml:space="preserve"> is quite good since this is public data once it is one Twitter’s platform. It is a bit diminish by the fact that we used a particular software to retrieve them. The </w:t>
+        <w:t xml:space="preserve"> is quite good since this is public data once it is one Twitter’s platform. It is a bit diminish by the fact </w:t>
+      </w:r>
+      <w:r>
+        <w:rPr>
+          <w:lang w:val="en-US"/>
+        </w:rPr>
+        <w:lastRenderedPageBreak/>
+        <w:t xml:space="preserve">that we used a particular software to retrieve them. The </w:t>
       </w:r>
       <w:r>
         <w:rPr>
@@ -4867,6 +4766,11 @@
         <w:docPartUnique/>
       </w:docPartObj>
     </w:sdtPr>
+    <w:sdtEndPr>
+      <w:rPr>
+        <w:rStyle w:val="PageNumber"/>
+      </w:rPr>
+    </w:sdtEndPr>
     <w:sdtContent>
       <w:p>
         <w:pPr>
@@ -4918,6 +4822,11 @@
         <w:docPartUnique/>
       </w:docPartObj>
     </w:sdtPr>
+    <w:sdtEndPr>
+      <w:rPr>
+        <w:rStyle w:val="PageNumber"/>
+      </w:rPr>
+    </w:sdtEndPr>
     <w:sdtContent>
       <w:p>
         <w:pPr>
@@ -6234,7 +6143,7 @@
 </file>
 
 <file path=customXml/itemProps1.xml><?xml version="1.0" encoding="utf-8"?>
-<ds:datastoreItem xmlns:ds="http://schemas.openxmlformats.org/officeDocument/2006/customXml" ds:itemID="{598C860A-5B6A-954B-BE0F-EA435F45418C}">
+<ds:datastoreItem xmlns:ds="http://schemas.openxmlformats.org/officeDocument/2006/customXml" ds:itemID="{07307797-F471-B14E-A2F5-C6861CEEA101}">
   <ds:schemaRefs>
     <ds:schemaRef ds:uri="http://schemas.openxmlformats.org/officeDocument/2006/bibliography"/>
   </ds:schemaRefs>

</xml_diff>